<commit_message>
Updated main documentation, Created ARCHIVE folder and archived no longer relevant files, Created documentation-images folder and placed two photos in it that are already in the updated version of the documentation
</commit_message>
<xml_diff>
--- a/Hálózati_Dokkumentáció.docx
+++ b/Hálózati_Dokkumentáció.docx
@@ -296,11 +296,11 @@
       </w:r>
       <w:proofErr w:type="spellEnd"/>
       <w:r>
-        <w:t xml:space="preserve"> technológiában. Eme munkafolyamathoz, több országban, például Magyarországon is új telephelyeket szervezett meg. Az IBM felbérlet minket, a BandWidth-</w:t>
-      </w:r>
-      <w:proofErr w:type="spellStart"/>
-      <w:r>
-        <w:t>et</w:t>
+        <w:t xml:space="preserve"> technológiában. Eme munkafolyamathoz, több országban, például Magyarországon is új telephelyeket szervezett meg. Az IBM felbérlet minket, a </w:t>
+      </w:r>
+      <w:proofErr w:type="spellStart"/>
+      <w:r>
+        <w:t>BandWidth-et</w:t>
       </w:r>
       <w:proofErr w:type="spellEnd"/>
       <w:r>
@@ -2093,7 +2093,28 @@
         <w:jc w:val="both"/>
       </w:pPr>
       <w:r>
-        <w:t xml:space="preserve">A Kunigunda telephelyen az </w:t>
+        <w:t xml:space="preserve">A </w:t>
+      </w:r>
+      <w:r>
+        <w:t xml:space="preserve">Kunigunda </w:t>
+      </w:r>
+      <w:r>
+        <w:t>útj</w:t>
+      </w:r>
+      <w:r>
+        <w:t>án található</w:t>
+      </w:r>
+      <w:r>
+        <w:t xml:space="preserve"> új </w:t>
+      </w:r>
+      <w:r>
+        <w:t>telephelyen</w:t>
+      </w:r>
+      <w:r>
+        <w:t xml:space="preserve">, </w:t>
+      </w:r>
+      <w:r>
+        <w:t xml:space="preserve">a </w:t>
       </w:r>
       <w:r>
         <w:rPr>
@@ -2103,7 +2124,19 @@
         <w:t>172.16.20.0/24</w:t>
       </w:r>
       <w:r>
-        <w:t>-es címhalmazt osztjuk szét VLSM-</w:t>
+        <w:t>-es címhalmazt oszt</w:t>
+      </w:r>
+      <w:r>
+        <w:t>ottuk</w:t>
+      </w:r>
+      <w:r>
+        <w:t xml:space="preserve"> </w:t>
+      </w:r>
+      <w:r>
+        <w:t>fel</w:t>
+      </w:r>
+      <w:r>
+        <w:t xml:space="preserve"> VLSM-</w:t>
       </w:r>
       <w:proofErr w:type="spellStart"/>
       <w:r>
@@ -2114,7 +2147,15 @@
         <w:t>. Itt is alkalmaztunk VLAN</w:t>
       </w:r>
       <w:r>
-        <w:t>-t, router-</w:t>
+        <w:t>-</w:t>
+      </w:r>
+      <w:proofErr w:type="spellStart"/>
+      <w:r>
+        <w:t>okat</w:t>
+      </w:r>
+      <w:proofErr w:type="spellEnd"/>
+      <w:r>
+        <w:t>, router-</w:t>
       </w:r>
       <w:proofErr w:type="spellStart"/>
       <w:r>
@@ -2130,7 +2171,13 @@
       </w:r>
       <w:proofErr w:type="spellEnd"/>
       <w:r>
-        <w:t xml:space="preserve"> forgalomirányítási módszerrel. Az itt lévő VLAN csoportok a VLAN 10 – ADMIN natív, </w:t>
+        <w:t xml:space="preserve"> forgalomirányítási módszer</w:t>
+      </w:r>
+      <w:r>
+        <w:t xml:space="preserve"> segítségével</w:t>
+      </w:r>
+      <w:r>
+        <w:t xml:space="preserve">. Az itt lévő VLAN csoportok a VLAN 10 – ADMIN natív, </w:t>
       </w:r>
       <w:r>
         <w:rPr>
@@ -2157,15 +2204,47 @@
         <w:t>VLAN 40 – MANAGER</w:t>
       </w:r>
       <w:r>
-        <w:t xml:space="preserve">. Hogy a hálózat megfelelően tudja kezelni azt, hogy egyszerre akár több VLAN forgalma mozog rajta keresztül, DTP és </w:t>
-      </w:r>
-      <w:proofErr w:type="spellStart"/>
-      <w:r>
-        <w:t>subinterface</w:t>
-      </w:r>
-      <w:proofErr w:type="spellEnd"/>
-      <w:r>
-        <w:t xml:space="preserve">-k lettek konfigurálva. </w:t>
+        <w:t xml:space="preserve">. </w:t>
+      </w:r>
+      <w:r>
+        <w:t xml:space="preserve">Az előbb említett VLAN-ok egyszerre történő kommunikálásának a rendeltetés </w:t>
+      </w:r>
+      <w:proofErr w:type="spellStart"/>
+      <w:r>
+        <w:t>szerűen</w:t>
+      </w:r>
+      <w:proofErr w:type="spellEnd"/>
+      <w:r>
+        <w:t xml:space="preserve"> való működéséhez </w:t>
+      </w:r>
+      <w:r>
+        <w:t>DTP</w:t>
+      </w:r>
+      <w:r>
+        <w:t>-t</w:t>
+      </w:r>
+      <w:r>
+        <w:t xml:space="preserve"> és </w:t>
+      </w:r>
+      <w:proofErr w:type="spellStart"/>
+      <w:r>
+        <w:t>subinterface-</w:t>
+      </w:r>
+      <w:r>
+        <w:t>e</w:t>
+      </w:r>
+      <w:r>
+        <w:t>k</w:t>
+      </w:r>
+      <w:r>
+        <w:t>et</w:t>
+      </w:r>
+      <w:proofErr w:type="spellEnd"/>
+      <w:r>
+        <w:t xml:space="preserve"> konfiguráltunk</w:t>
+      </w:r>
+      <w:r>
+        <w:t xml:space="preserve">. </w:t>
       </w:r>
     </w:p>
     <w:p>
@@ -2175,41 +2254,91 @@
       </w:pPr>
       <w:r>
         <w:lastRenderedPageBreak/>
-        <w:t>A VLAN adatok dinamikus megosztása érdekében VTP-t is</w:t>
-      </w:r>
-      <w:r>
-        <w:t xml:space="preserve"> konfiguráltunk</w:t>
-      </w:r>
-      <w:r>
-        <w:t xml:space="preserve"> a </w:t>
-      </w:r>
-      <w:proofErr w:type="spellStart"/>
-      <w:r>
-        <w:t>switch-ekre</w:t>
-      </w:r>
-      <w:proofErr w:type="spellEnd"/>
+        <w:t>A VLAN adatok dinamikus megosztás</w:t>
+      </w:r>
+      <w:r>
+        <w:t xml:space="preserve">át </w:t>
+      </w:r>
+      <w:r>
+        <w:t>VTP-</w:t>
+      </w:r>
+      <w:r>
+        <w:t xml:space="preserve">vel oldottuk meg a </w:t>
+      </w:r>
+      <w:proofErr w:type="spellStart"/>
+      <w:r>
+        <w:t>switcheken</w:t>
+      </w:r>
+      <w:proofErr w:type="spellEnd"/>
+      <w:r>
+        <w:t xml:space="preserve">, ahol a VTP server feladatát az </w:t>
+      </w:r>
+      <w:proofErr w:type="spellStart"/>
+      <w:r>
+        <w:t>admin</w:t>
+      </w:r>
+      <w:proofErr w:type="spellEnd"/>
+      <w:r>
+        <w:t xml:space="preserve"> </w:t>
+      </w:r>
+      <w:proofErr w:type="spellStart"/>
+      <w:r>
+        <w:t>switch</w:t>
+      </w:r>
+      <w:proofErr w:type="spellEnd"/>
+      <w:r>
+        <w:t xml:space="preserve"> (SW_KUN_A) látja el</w:t>
+      </w:r>
       <w:r>
         <w:t xml:space="preserve">. </w:t>
       </w:r>
       <w:r>
-        <w:t>Ezek mellett</w:t>
-      </w:r>
-      <w:r>
-        <w:t xml:space="preserve"> második </w:t>
-      </w:r>
-      <w:proofErr w:type="spellStart"/>
-      <w:r>
-        <w:t>rétegbeli</w:t>
-      </w:r>
-      <w:proofErr w:type="spellEnd"/>
-      <w:r>
-        <w:t xml:space="preserve"> redundanciát biztosítottunk úgy, hogy szórási viharoktól véd</w:t>
+        <w:t>Emellett</w:t>
+      </w:r>
+      <w:r>
+        <w:t xml:space="preserve"> </w:t>
+      </w:r>
+      <w:r>
+        <w:t xml:space="preserve">a </w:t>
+      </w:r>
+      <w:r>
+        <w:t>második réteg</w:t>
+      </w:r>
+      <w:r>
+        <w:t>en feszítőfa protokollt (STP) állítottunk fel</w:t>
+      </w:r>
+      <w:r>
+        <w:t xml:space="preserve"> </w:t>
+      </w:r>
+      <w:r>
+        <w:t xml:space="preserve">a </w:t>
+      </w:r>
+      <w:r>
+        <w:t>redundanci</w:t>
+      </w:r>
+      <w:r>
+        <w:t>a</w:t>
+      </w:r>
+      <w:r>
+        <w:t xml:space="preserve"> </w:t>
+      </w:r>
+      <w:r>
+        <w:t>biztosításának érdekében olyan módon</w:t>
+      </w:r>
+      <w:r>
+        <w:t xml:space="preserve">, hogy </w:t>
+      </w:r>
+      <w:r>
+        <w:t xml:space="preserve">a </w:t>
+      </w:r>
+      <w:r>
+        <w:t>szórási viharoktól véd</w:t>
       </w:r>
       <w:r>
         <w:t>ve legyenek az eszközök</w:t>
       </w:r>
       <w:r>
-        <w:t xml:space="preserve"> STP-vel. A </w:t>
+        <w:t xml:space="preserve">. A </w:t>
       </w:r>
       <w:proofErr w:type="spellStart"/>
       <w:r>
@@ -2225,7 +2354,19 @@
       </w:r>
       <w:proofErr w:type="spellEnd"/>
       <w:r>
-        <w:t xml:space="preserve"> szerepet szétszórtuk </w:t>
+        <w:t xml:space="preserve"> szerepe</w:t>
+      </w:r>
+      <w:r>
+        <w:t>ket</w:t>
+      </w:r>
+      <w:r>
+        <w:t xml:space="preserve"> szét</w:t>
+      </w:r>
+      <w:r>
+        <w:t>osztottuk a</w:t>
+      </w:r>
+      <w:r>
+        <w:t xml:space="preserve"> </w:t>
       </w:r>
       <w:proofErr w:type="spellStart"/>
       <w:r>
@@ -2251,13 +2392,48 @@
         <w:t xml:space="preserve"> </w:t>
       </w:r>
       <w:r>
-        <w:t>Az STP topológiához csatlakozik a rendszergazda szobája, ahol van a számítógépe és a telephely fájlszerverre is</w:t>
+        <w:t>Az STP topológiához csatlakozik a</w:t>
+      </w:r>
+      <w:r>
+        <w:t xml:space="preserve">z </w:t>
+      </w:r>
+      <w:proofErr w:type="spellStart"/>
+      <w:r>
+        <w:t>admin</w:t>
+      </w:r>
+      <w:proofErr w:type="spellEnd"/>
+      <w:r>
+        <w:t xml:space="preserve"> szoba is</w:t>
+      </w:r>
+      <w:r>
+        <w:t xml:space="preserve">, ahol </w:t>
+      </w:r>
+      <w:r>
+        <w:t>a telephely fájlszerverre</w:t>
+      </w:r>
+      <w:r>
+        <w:t xml:space="preserve">, illetve a rendszergazda </w:t>
+      </w:r>
+      <w:r>
+        <w:t xml:space="preserve">számítógépe </w:t>
+      </w:r>
+      <w:r>
+        <w:t>található</w:t>
       </w:r>
       <w:r>
         <w:t xml:space="preserve">. </w:t>
       </w:r>
       <w:r>
-        <w:t xml:space="preserve">Ezen a telephelyen </w:t>
+        <w:t>A</w:t>
+      </w:r>
+      <w:r>
+        <w:t xml:space="preserve"> telephely</w:t>
+      </w:r>
+      <w:r>
+        <w:t xml:space="preserve"> teljes területén</w:t>
+      </w:r>
+      <w:r>
+        <w:t xml:space="preserve"> </w:t>
       </w:r>
       <w:proofErr w:type="spellStart"/>
       <w:r>
@@ -2279,21 +2455,71 @@
         <w:t>-ek között</w:t>
       </w:r>
       <w:r>
-        <w:t xml:space="preserve">. Ezt is több helyen alkalmazzuk, de itt fogjuk dokumentálni és részletezni. Az </w:t>
-      </w:r>
-      <w:proofErr w:type="spellStart"/>
-      <w:r>
-        <w:t>etherchannel</w:t>
-      </w:r>
-      <w:proofErr w:type="spellEnd"/>
-      <w:r>
-        <w:t xml:space="preserve"> a hibatűrés erősítésének, sávszélesség növelésének, terheléselosztás és </w:t>
+        <w:t>,</w:t>
+      </w:r>
+      <w:r>
+        <w:t xml:space="preserve"> </w:t>
+      </w:r>
+      <w:r>
+        <w:t>e</w:t>
+      </w:r>
+      <w:r>
+        <w:t xml:space="preserve">zt </w:t>
+      </w:r>
+      <w:r>
+        <w:t xml:space="preserve">a technikát természetesen </w:t>
+      </w:r>
+      <w:r>
+        <w:t xml:space="preserve">több helyen </w:t>
+      </w:r>
+      <w:r>
+        <w:t xml:space="preserve">is </w:t>
+      </w:r>
+      <w:r>
+        <w:t>alkalmaz</w:t>
+      </w:r>
+      <w:r>
+        <w:t>tuk</w:t>
+      </w:r>
+      <w:r>
+        <w:t xml:space="preserve">, de itt fogjuk </w:t>
+      </w:r>
+      <w:r>
+        <w:t xml:space="preserve">bővebben </w:t>
+      </w:r>
+      <w:r>
+        <w:t xml:space="preserve">dokumentálni és részletezni. Az </w:t>
+      </w:r>
+      <w:proofErr w:type="spellStart"/>
+      <w:r>
+        <w:t>ether</w:t>
+      </w:r>
+      <w:proofErr w:type="spellEnd"/>
+      <w:r>
+        <w:t>-</w:t>
+      </w:r>
+      <w:proofErr w:type="spellStart"/>
+      <w:r>
+        <w:t>channel</w:t>
+      </w:r>
+      <w:proofErr w:type="spellEnd"/>
+      <w:r>
+        <w:t>-t</w:t>
+      </w:r>
+      <w:r>
+        <w:t xml:space="preserve"> a hibatűrés erősítésének, sávszélesség növelésének, terheléselosz</w:t>
+      </w:r>
+      <w:r>
+        <w:t>lat</w:t>
+      </w:r>
+      <w:r>
+        <w:t xml:space="preserve">ás és </w:t>
       </w:r>
       <w:r>
         <w:t xml:space="preserve">további </w:t>
       </w:r>
       <w:r>
-        <w:t xml:space="preserve">redundancia biztosítás érdekében vetjük be. Mi jelenleg 2 </w:t>
+        <w:t xml:space="preserve">redundancia biztosítás érdekében vetjük be. Mi 2 </w:t>
       </w:r>
       <w:proofErr w:type="spellStart"/>
       <w:r>
@@ -2301,10 +2527,19 @@
       </w:r>
       <w:proofErr w:type="spellEnd"/>
       <w:r>
-        <w:t xml:space="preserve"> fogunk össze</w:t>
-      </w:r>
-      <w:r>
-        <w:t xml:space="preserve"> </w:t>
+        <w:t xml:space="preserve"> fog</w:t>
+      </w:r>
+      <w:r>
+        <w:t>t</w:t>
+      </w:r>
+      <w:r>
+        <w:t>unk össze</w:t>
+      </w:r>
+      <w:r>
+        <w:t xml:space="preserve"> </w:t>
+      </w:r>
+      <w:r>
+        <w:t xml:space="preserve">a </w:t>
       </w:r>
       <w:proofErr w:type="spellStart"/>
       <w:r>
@@ -2315,7 +2550,13 @@
         <w:t>-ek között</w:t>
       </w:r>
       <w:r>
-        <w:t xml:space="preserve"> és a </w:t>
+        <w:t xml:space="preserve"> és </w:t>
+      </w:r>
+      <w:r>
+        <w:t xml:space="preserve">erre, </w:t>
+      </w:r>
+      <w:r>
+        <w:t xml:space="preserve">a </w:t>
       </w:r>
       <w:proofErr w:type="spellStart"/>
       <w:r>
@@ -2327,17 +2568,23 @@
       </w:r>
       <w:proofErr w:type="spellStart"/>
       <w:r>
-        <w:t>etherchannel</w:t>
+        <w:t>ether</w:t>
+      </w:r>
+      <w:r>
+        <w:t>-</w:t>
+      </w:r>
+      <w:r>
+        <w:t>channel</w:t>
       </w:r>
       <w:proofErr w:type="spellEnd"/>
       <w:r>
         <w:t xml:space="preserve"> protokollját alkalmaz</w:t>
       </w:r>
       <w:r>
-        <w:t>z</w:t>
-      </w:r>
-      <w:r>
-        <w:t xml:space="preserve">uk, a </w:t>
+        <w:t>tuk</w:t>
+      </w:r>
+      <w:r>
+        <w:t xml:space="preserve">, a </w:t>
       </w:r>
       <w:proofErr w:type="spellStart"/>
       <w:r>
@@ -2345,10 +2592,18 @@
       </w:r>
       <w:proofErr w:type="spellEnd"/>
       <w:r>
-        <w:t>-t. M</w:t>
-      </w:r>
-      <w:r>
-        <w:t xml:space="preserve">indenki </w:t>
+        <w:t xml:space="preserve">-t. </w:t>
+      </w:r>
+      <w:r>
+        <w:t xml:space="preserve">Minden </w:t>
+      </w:r>
+      <w:proofErr w:type="spellStart"/>
+      <w:r>
+        <w:t>interface</w:t>
+      </w:r>
+      <w:proofErr w:type="spellEnd"/>
+      <w:r>
+        <w:t xml:space="preserve"> </w:t>
       </w:r>
       <w:proofErr w:type="spellStart"/>
       <w:r>
@@ -2362,7 +2617,54 @@
         <w:t>üzem</w:t>
       </w:r>
       <w:r>
-        <w:t xml:space="preserve">módban van és egyeztet egymással. Így nem alakul ki olyan helyzet, ahol mondjuk csak össze nem illő üzemmódok maradnak egy </w:t>
+        <w:t>módba</w:t>
+      </w:r>
+      <w:r>
+        <w:t xml:space="preserve"> lett állítva</w:t>
+      </w:r>
+      <w:r>
+        <w:t xml:space="preserve"> és </w:t>
+      </w:r>
+      <w:r>
+        <w:t xml:space="preserve">egymással </w:t>
+      </w:r>
+      <w:r>
+        <w:t xml:space="preserve">folyamatosan </w:t>
+      </w:r>
+      <w:r>
+        <w:t>egyeztet</w:t>
+      </w:r>
+      <w:r>
+        <w:t>nek</w:t>
+      </w:r>
+      <w:r>
+        <w:t xml:space="preserve">, hogy a </w:t>
+      </w:r>
+      <w:r>
+        <w:t xml:space="preserve">hálózat megfelelően </w:t>
+      </w:r>
+      <w:proofErr w:type="spellStart"/>
+      <w:r>
+        <w:t>működjön</w:t>
+      </w:r>
+      <w:proofErr w:type="spellEnd"/>
+      <w:r>
+        <w:t xml:space="preserve"> és</w:t>
+      </w:r>
+      <w:r>
+        <w:t xml:space="preserve"> </w:t>
+      </w:r>
+      <w:r>
+        <w:t>í</w:t>
+      </w:r>
+      <w:r>
+        <w:t xml:space="preserve">gy nem alakul ki olyan helyzet, </w:t>
+      </w:r>
+      <w:r>
+        <w:t xml:space="preserve">hogy </w:t>
+      </w:r>
+      <w:r>
+        <w:t xml:space="preserve">össze nem illő üzemmódok maradnak egy </w:t>
       </w:r>
       <w:proofErr w:type="spellStart"/>
       <w:r>
@@ -2371,6 +2673,155 @@
       <w:proofErr w:type="spellEnd"/>
       <w:r>
         <w:t xml:space="preserve"> kiesése után és ezért áll le a hálózat. </w:t>
+      </w:r>
+    </w:p>
+    <w:p>
+      <w:pPr>
+        <w:ind w:firstLine="708"/>
+        <w:jc w:val="both"/>
+      </w:pPr>
+      <w:r>
+        <w:t>A hálózat VLAN-</w:t>
+      </w:r>
+      <w:proofErr w:type="spellStart"/>
+      <w:r>
+        <w:t>jai</w:t>
+      </w:r>
+      <w:r>
+        <w:t>n</w:t>
+      </w:r>
+      <w:proofErr w:type="spellEnd"/>
+      <w:r>
+        <w:t xml:space="preserve"> lévő </w:t>
+      </w:r>
+      <w:proofErr w:type="spellStart"/>
+      <w:r>
+        <w:t>host</w:t>
+      </w:r>
+      <w:proofErr w:type="spellEnd"/>
+      <w:r>
+        <w:t xml:space="preserve"> eszközök,</w:t>
+      </w:r>
+      <w:r>
+        <w:t xml:space="preserve"> a Szigony utcai IBM központból kapják az IP információkat</w:t>
+      </w:r>
+      <w:r>
+        <w:t xml:space="preserve"> (pl.: </w:t>
+      </w:r>
+      <w:proofErr w:type="spellStart"/>
+      <w:r>
+        <w:t>default-gateway</w:t>
+      </w:r>
+      <w:proofErr w:type="spellEnd"/>
+      <w:r>
+        <w:t xml:space="preserve">, </w:t>
+      </w:r>
+      <w:proofErr w:type="spellStart"/>
+      <w:r>
+        <w:t>dns</w:t>
+      </w:r>
+      <w:proofErr w:type="spellEnd"/>
+      <w:r>
+        <w:t xml:space="preserve"> szerver</w:t>
+      </w:r>
+      <w:r>
+        <w:t xml:space="preserve">, IP cím, </w:t>
+      </w:r>
+      <w:proofErr w:type="spellStart"/>
+      <w:r>
+        <w:t>stb</w:t>
+      </w:r>
+      <w:proofErr w:type="spellEnd"/>
+      <w:r>
+        <w:t>…</w:t>
+      </w:r>
+      <w:r>
+        <w:t>)</w:t>
+      </w:r>
+      <w:r>
+        <w:t xml:space="preserve"> DHCP-n keresztül az </w:t>
+      </w:r>
+      <w:r>
+        <w:t>„</w:t>
+      </w:r>
+      <w:proofErr w:type="spellStart"/>
+      <w:r>
+        <w:t>ip</w:t>
+      </w:r>
+      <w:proofErr w:type="spellEnd"/>
+      <w:r>
+        <w:t xml:space="preserve"> </w:t>
+      </w:r>
+      <w:proofErr w:type="spellStart"/>
+      <w:r>
+        <w:t>helper</w:t>
+      </w:r>
+      <w:r>
+        <w:t>-address</w:t>
+      </w:r>
+      <w:proofErr w:type="spellEnd"/>
+      <w:r>
+        <w:t>”</w:t>
+      </w:r>
+      <w:r>
+        <w:t xml:space="preserve"> parancs segítségével</w:t>
+      </w:r>
+      <w:r>
+        <w:t>,</w:t>
+      </w:r>
+      <w:r>
+        <w:t xml:space="preserve"> illetve a nyomtató szerverek is itt találhatóak, így</w:t>
+      </w:r>
+      <w:r>
+        <w:t xml:space="preserve"> ezzel </w:t>
+      </w:r>
+      <w:r>
+        <w:t xml:space="preserve">jobban </w:t>
+      </w:r>
+      <w:r>
+        <w:t xml:space="preserve">centralizálva </w:t>
+      </w:r>
+      <w:r>
+        <w:t xml:space="preserve">lesznek a szolgáltatások és így nem csak jobban lehet nyomon követni az egyes telephelyek munkáját, de </w:t>
+      </w:r>
+      <w:r>
+        <w:t>ezzel</w:t>
+      </w:r>
+      <w:r>
+        <w:t xml:space="preserve"> limitáljuk azon emberek számát, akik hozzáférnek ezekhez az információkhoz. Ezekkel jobban ki</w:t>
+      </w:r>
+      <w:r>
+        <w:t xml:space="preserve"> tudjuk </w:t>
+      </w:r>
+      <w:r>
+        <w:t>használ</w:t>
+      </w:r>
+      <w:r>
+        <w:t>ni</w:t>
+      </w:r>
+      <w:r>
+        <w:t xml:space="preserve"> a központi szervereket és </w:t>
+      </w:r>
+      <w:r>
+        <w:t>ezáltal,</w:t>
+      </w:r>
+      <w:r>
+        <w:t xml:space="preserve"> több erőforrást tudunk fordítani más dolgokra a különböző telephelyeken</w:t>
+      </w:r>
+      <w:r>
+        <w:t>,</w:t>
+      </w:r>
+      <w:r>
+        <w:t xml:space="preserve"> az erősebb szerverek helyett.</w:t>
+      </w:r>
+      <w:r>
+        <w:t xml:space="preserve"> Viszont itt a router-t olyan módon konfiguráltuk, hogyha a kapcsolat megszűnik a Szigony utcai szerverekkel, akkor a DHCP szerver feladatait át fogja venni, és a munka </w:t>
+      </w:r>
+      <w:r>
+        <w:t xml:space="preserve">így </w:t>
+      </w:r>
+      <w:r>
+        <w:t>nem fog leállni.</w:t>
       </w:r>
     </w:p>
     <w:p>
@@ -2484,19 +2935,19 @@
         <w:t>172.16.10.0/24</w:t>
       </w:r>
       <w:r>
-        <w:t>-es hálózatot osztottuk alhálózatokra VLSM számolással. D</w:t>
+        <w:t xml:space="preserve">-es hálózatot osztottuk alhálózatokra VLSM </w:t>
+      </w:r>
+      <w:r>
+        <w:t>használatával</w:t>
+      </w:r>
+      <w:r>
+        <w:t>. D</w:t>
       </w:r>
       <w:r>
         <w:t xml:space="preserve">okumentálási </w:t>
       </w:r>
       <w:r>
-        <w:t>„egyedisége/</w:t>
-      </w:r>
-      <w:r>
-        <w:t>fontossága</w:t>
-      </w:r>
-      <w:r>
-        <w:t>”</w:t>
+        <w:t>„egyedisége”</w:t>
       </w:r>
       <w:r>
         <w:t xml:space="preserve">, </w:t>
@@ -2508,44 +2959,39 @@
         <w:t>itt van</w:t>
       </w:r>
       <w:r>
-        <w:t xml:space="preserve"> a legkompaktabb megközelítése a valós telephelynek. Nem egyszer kifejtettük</w:t>
-      </w:r>
-      <w:r>
-        <w:t xml:space="preserve"> </w:t>
-      </w:r>
-      <w:proofErr w:type="spellStart"/>
-      <w:r>
-        <w:t>ezidáig</w:t>
-      </w:r>
-      <w:proofErr w:type="spellEnd"/>
-      <w:r>
-        <w:t>, hogy a valóságtól minimálisan eltérnek a dolgok a többi telephelynél valahogy, egy-kettő protokoll erőforrás konzerválás érdekében el lett hagyva. Az F1-nél si</w:t>
-      </w:r>
-      <w:r>
-        <w:t>ke</w:t>
-      </w:r>
-      <w:r>
-        <w:t>resen mindent be implem</w:t>
-      </w:r>
-      <w:r>
-        <w:t>e</w:t>
-      </w:r>
-      <w:r>
-        <w:t>ntáltunk</w:t>
+        <w:t xml:space="preserve"> a valós telephely</w:t>
+      </w:r>
+      <w:r>
+        <w:t>hez legközelebb kivitelezve a topológia</w:t>
+      </w:r>
+      <w:r>
+        <w:t>, de ahogyan már többször is említettük, ez sem a teljes, valóságban kivitelezendő hálózat</w:t>
       </w:r>
       <w:r>
         <w:t>.</w:t>
       </w:r>
       <w:r>
-        <w:t xml:space="preserve"> Kiviteleztünk itt VLAN-</w:t>
-      </w:r>
-      <w:proofErr w:type="spellStart"/>
+        <w:t xml:space="preserve"> Itt az alábbi</w:t>
+      </w:r>
+      <w:r>
+        <w:t xml:space="preserve"> VLAN-</w:t>
+      </w:r>
+      <w:proofErr w:type="spellStart"/>
+      <w:r>
+        <w:t>o</w:t>
+      </w:r>
       <w:r>
         <w:t>kat</w:t>
       </w:r>
       <w:proofErr w:type="spellEnd"/>
       <w:r>
-        <w:t xml:space="preserve"> az alábbi csoportokban: VLAN 10 – ADMIN natív, </w:t>
+        <w:t xml:space="preserve"> </w:t>
+      </w:r>
+      <w:r>
+        <w:t>viteleztük</w:t>
+      </w:r>
+      <w:r>
+        <w:t xml:space="preserve">: VLAN 10 – ADMIN natív, </w:t>
       </w:r>
       <w:r>
         <w:rPr>
@@ -2572,7 +3018,25 @@
         <w:t>VLAN 40 – MANAGER</w:t>
       </w:r>
       <w:r>
-        <w:t>. Router-</w:t>
+        <w:t xml:space="preserve">. </w:t>
+      </w:r>
+      <w:r>
+        <w:t>Ezen VLAN-ok egyszerre való működését, az</w:t>
+      </w:r>
+      <w:r>
+        <w:t xml:space="preserve"> </w:t>
+      </w:r>
+      <w:r>
+        <w:t xml:space="preserve">itteni </w:t>
+      </w:r>
+      <w:r>
+        <w:t>redundáns routereken</w:t>
+      </w:r>
+      <w:r>
+        <w:t xml:space="preserve"> itt is a </w:t>
+      </w:r>
+      <w:r>
+        <w:t>Router-</w:t>
       </w:r>
       <w:proofErr w:type="spellStart"/>
       <w:r>
@@ -2588,7 +3052,16 @@
       </w:r>
       <w:proofErr w:type="spellEnd"/>
       <w:r>
-        <w:t xml:space="preserve"> típusú forgalomirányítás van itt is, DTP és </w:t>
+        <w:t xml:space="preserve"> forgalomirányítás</w:t>
+      </w:r>
+      <w:r>
+        <w:t>i módszer</w:t>
+      </w:r>
+      <w:r>
+        <w:t>rel</w:t>
+      </w:r>
+      <w:r>
+        <w:t xml:space="preserve"> oldottuk meg </w:t>
       </w:r>
       <w:proofErr w:type="spellStart"/>
       <w:r>
@@ -2596,15 +3069,136 @@
       </w:r>
       <w:proofErr w:type="spellEnd"/>
       <w:r>
-        <w:t xml:space="preserve">-k megfelelő konfigurációja biztosítja a több </w:t>
-      </w:r>
-      <w:proofErr w:type="spellStart"/>
-      <w:r>
-        <w:t>vlan</w:t>
-      </w:r>
-      <w:proofErr w:type="spellEnd"/>
-      <w:r>
-        <w:t xml:space="preserve"> forgalom szimultán való kezelését. VTP mentén van megoldva, hogy dinamikus legyen a VLAN adat megadása </w:t>
+        <w:t>-</w:t>
+      </w:r>
+      <w:r>
+        <w:t xml:space="preserve">ek </w:t>
+      </w:r>
+      <w:r>
+        <w:rPr>
+          <w:noProof/>
+        </w:rPr>
+        <w:lastRenderedPageBreak/>
+        <w:drawing>
+          <wp:anchor distT="0" distB="0" distL="114300" distR="114300" simplePos="0" relativeHeight="251662336" behindDoc="0" locked="0" layoutInCell="1" allowOverlap="1" wp14:anchorId="6637E065" wp14:editId="149816C6">
+            <wp:simplePos x="0" y="0"/>
+            <wp:positionH relativeFrom="column">
+              <wp:posOffset>3404567</wp:posOffset>
+            </wp:positionH>
+            <wp:positionV relativeFrom="paragraph">
+              <wp:posOffset>178076</wp:posOffset>
+            </wp:positionV>
+            <wp:extent cx="3121025" cy="1976120"/>
+            <wp:effectExtent l="19050" t="19050" r="22225" b="24130"/>
+            <wp:wrapSquare wrapText="bothSides"/>
+            <wp:docPr id="228797704" name="Kép 1"/>
+            <wp:cNvGraphicFramePr>
+              <a:graphicFrameLocks xmlns:a="http://schemas.openxmlformats.org/drawingml/2006/main" noChangeAspect="1"/>
+            </wp:cNvGraphicFramePr>
+            <a:graphic xmlns:a="http://schemas.openxmlformats.org/drawingml/2006/main">
+              <a:graphicData uri="http://schemas.openxmlformats.org/drawingml/2006/picture">
+                <pic:pic xmlns:pic="http://schemas.openxmlformats.org/drawingml/2006/picture">
+                  <pic:nvPicPr>
+                    <pic:cNvPr id="0" name="Picture 19"/>
+                    <pic:cNvPicPr>
+                      <a:picLocks noChangeAspect="1" noChangeArrowheads="1"/>
+                    </pic:cNvPicPr>
+                  </pic:nvPicPr>
+                  <pic:blipFill>
+                    <a:blip r:embed="rId8" cstate="print">
+                      <a:extLst>
+                        <a:ext uri="{28A0092B-C50C-407E-A947-70E740481C1C}">
+                          <a14:useLocalDpi xmlns:a14="http://schemas.microsoft.com/office/drawing/2010/main" val="0"/>
+                        </a:ext>
+                      </a:extLst>
+                    </a:blip>
+                    <a:srcRect/>
+                    <a:stretch>
+                      <a:fillRect/>
+                    </a:stretch>
+                  </pic:blipFill>
+                  <pic:spPr bwMode="auto">
+                    <a:xfrm>
+                      <a:off x="0" y="0"/>
+                      <a:ext cx="3121025" cy="1976120"/>
+                    </a:xfrm>
+                    <a:prstGeom prst="rect">
+                      <a:avLst/>
+                    </a:prstGeom>
+                    <a:noFill/>
+                    <a:ln>
+                      <a:solidFill>
+                        <a:schemeClr val="tx1"/>
+                      </a:solidFill>
+                    </a:ln>
+                  </pic:spPr>
+                </pic:pic>
+              </a:graphicData>
+            </a:graphic>
+            <wp14:sizeRelH relativeFrom="margin">
+              <wp14:pctWidth>0</wp14:pctWidth>
+            </wp14:sizeRelH>
+            <wp14:sizeRelV relativeFrom="margin">
+              <wp14:pctHeight>0</wp14:pctHeight>
+            </wp14:sizeRelV>
+          </wp:anchor>
+        </w:drawing>
+      </w:r>
+      <w:r>
+        <w:t>alkalmazásával</w:t>
+      </w:r>
+      <w:r>
+        <w:t xml:space="preserve">, </w:t>
+      </w:r>
+      <w:r>
+        <w:t xml:space="preserve">illetve ezekhez </w:t>
+      </w:r>
+      <w:r>
+        <w:t xml:space="preserve">a </w:t>
+      </w:r>
+      <w:proofErr w:type="spellStart"/>
+      <w:r>
+        <w:t>switch-eken</w:t>
+      </w:r>
+      <w:proofErr w:type="spellEnd"/>
+      <w:r>
+        <w:t xml:space="preserve"> </w:t>
+      </w:r>
+      <w:r>
+        <w:t xml:space="preserve">pedig </w:t>
+      </w:r>
+      <w:r>
+        <w:t xml:space="preserve">a </w:t>
+      </w:r>
+      <w:r>
+        <w:t xml:space="preserve">DTP </w:t>
+      </w:r>
+      <w:r>
+        <w:t>protokol</w:t>
+      </w:r>
+      <w:r>
+        <w:t xml:space="preserve">lt társítottuk, a </w:t>
+      </w:r>
+      <w:r>
+        <w:t xml:space="preserve">megfelelő </w:t>
+      </w:r>
+      <w:r>
+        <w:t>működés érdekében</w:t>
+      </w:r>
+      <w:r>
+        <w:t xml:space="preserve">. VTP mentén </w:t>
+      </w:r>
+      <w:r>
+        <w:t>oldottuk meg a VLAN adatok</w:t>
+      </w:r>
+      <w:r>
+        <w:t xml:space="preserve"> dinamikus meg</w:t>
+      </w:r>
+      <w:r>
+        <w:t>osztását és frissítését</w:t>
+      </w:r>
+      <w:r>
+        <w:t xml:space="preserve"> </w:t>
       </w:r>
       <w:proofErr w:type="spellStart"/>
       <w:r>
@@ -2612,7 +3206,25 @@
       </w:r>
       <w:proofErr w:type="spellEnd"/>
       <w:r>
-        <w:t xml:space="preserve">-ek között. A VTP server az </w:t>
+        <w:t>-ek között</w:t>
+      </w:r>
+      <w:r>
+        <w:t>,</w:t>
+      </w:r>
+      <w:r>
+        <w:t xml:space="preserve"> </w:t>
+      </w:r>
+      <w:r>
+        <w:t>ahol</w:t>
+      </w:r>
+      <w:r>
+        <w:t xml:space="preserve"> VTP server </w:t>
+      </w:r>
+      <w:r>
+        <w:t xml:space="preserve">státuszt </w:t>
+      </w:r>
+      <w:r>
+        <w:t xml:space="preserve">az </w:t>
       </w:r>
       <w:proofErr w:type="spellStart"/>
       <w:r>
@@ -2624,44 +3236,52 @@
       </w:r>
       <w:proofErr w:type="spellStart"/>
       <w:r>
-        <w:t>switch</w:t>
-      </w:r>
-      <w:proofErr w:type="spellEnd"/>
-      <w:r>
-        <w:t xml:space="preserve">-e. </w:t>
-      </w:r>
-      <w:r>
-        <w:t xml:space="preserve">STP-vel van második </w:t>
-      </w:r>
-      <w:proofErr w:type="spellStart"/>
-      <w:r>
-        <w:t>rétegbeli</w:t>
-      </w:r>
-      <w:proofErr w:type="spellEnd"/>
-      <w:r>
-        <w:t xml:space="preserve"> redundancia biztosítva, mint a többi telephelyeken. Az </w:t>
-      </w:r>
-      <w:proofErr w:type="spellStart"/>
-      <w:r>
-        <w:t>etherchannel</w:t>
-      </w:r>
-      <w:proofErr w:type="spellEnd"/>
-      <w:r>
-        <w:t xml:space="preserve"> pedig a további redundancia és sáv </w:t>
-      </w:r>
-      <w:proofErr w:type="spellStart"/>
-      <w:r>
-        <w:t>szélleség</w:t>
-      </w:r>
-      <w:proofErr w:type="spellEnd"/>
-      <w:r>
-        <w:t xml:space="preserve"> növelés érdekében van be implementálva. Mindezek</w:t>
-      </w:r>
-      <w:r>
-        <w:t xml:space="preserve"> mellett pedig még alkalmazunk itt FHRP-t is.</w:t>
-      </w:r>
-      <w:r>
-        <w:t xml:space="preserve"> </w:t>
+        <w:t>switch-</w:t>
+      </w:r>
+      <w:r>
+        <w:t>nek</w:t>
+      </w:r>
+      <w:proofErr w:type="spellEnd"/>
+      <w:r>
+        <w:t xml:space="preserve"> adtuk</w:t>
+      </w:r>
+      <w:r>
+        <w:t>.</w:t>
+      </w:r>
+      <w:r>
+        <w:t xml:space="preserve"> </w:t>
+      </w:r>
+      <w:r>
+        <w:t>(</w:t>
+      </w:r>
+      <w:r>
+        <w:t>Így is segítve a leendő rendszergazda munkáját.</w:t>
+      </w:r>
+      <w:r>
+        <w:t>)</w:t>
+      </w:r>
+      <w:r>
+        <w:t xml:space="preserve"> </w:t>
+      </w:r>
+      <w:r>
+        <w:t xml:space="preserve">A második rétegbéli redundanciát és optimalizálást az </w:t>
+      </w:r>
+      <w:r>
+        <w:t>STP</w:t>
+      </w:r>
+      <w:r>
+        <w:t xml:space="preserve"> és </w:t>
+      </w:r>
+      <w:proofErr w:type="spellStart"/>
+      <w:r>
+        <w:t>ether-channel</w:t>
+      </w:r>
+      <w:proofErr w:type="spellEnd"/>
+      <w:r>
+        <w:t xml:space="preserve"> protokollokkal alapoztuk meg</w:t>
+      </w:r>
+      <w:r>
+        <w:t>, míg a harmadik szinten FHRP-t konfiguráltunk, az esetleges router kiesésekre.</w:t>
       </w:r>
     </w:p>
     <w:p>
@@ -2670,6 +3290,75 @@
         <w:jc w:val="both"/>
       </w:pPr>
       <w:r>
+        <w:rPr>
+          <w:noProof/>
+        </w:rPr>
+        <w:drawing>
+          <wp:anchor distT="0" distB="0" distL="114300" distR="114300" simplePos="0" relativeHeight="251663360" behindDoc="0" locked="0" layoutInCell="1" allowOverlap="1" wp14:anchorId="6642BEBD" wp14:editId="510FA1BB">
+            <wp:simplePos x="0" y="0"/>
+            <wp:positionH relativeFrom="column">
+              <wp:posOffset>3361055</wp:posOffset>
+            </wp:positionH>
+            <wp:positionV relativeFrom="paragraph">
+              <wp:posOffset>542925</wp:posOffset>
+            </wp:positionV>
+            <wp:extent cx="3155315" cy="1594485"/>
+            <wp:effectExtent l="19050" t="19050" r="26035" b="24765"/>
+            <wp:wrapSquare wrapText="bothSides"/>
+            <wp:docPr id="1012530079" name="Kép 2"/>
+            <wp:cNvGraphicFramePr>
+              <a:graphicFrameLocks xmlns:a="http://schemas.openxmlformats.org/drawingml/2006/main" noChangeAspect="1"/>
+            </wp:cNvGraphicFramePr>
+            <a:graphic xmlns:a="http://schemas.openxmlformats.org/drawingml/2006/main">
+              <a:graphicData uri="http://schemas.openxmlformats.org/drawingml/2006/picture">
+                <pic:pic xmlns:pic="http://schemas.openxmlformats.org/drawingml/2006/picture">
+                  <pic:nvPicPr>
+                    <pic:cNvPr id="0" name="Picture 20"/>
+                    <pic:cNvPicPr>
+                      <a:picLocks noChangeAspect="1" noChangeArrowheads="1"/>
+                    </pic:cNvPicPr>
+                  </pic:nvPicPr>
+                  <pic:blipFill>
+                    <a:blip r:embed="rId9" cstate="print">
+                      <a:extLst>
+                        <a:ext uri="{28A0092B-C50C-407E-A947-70E740481C1C}">
+                          <a14:useLocalDpi xmlns:a14="http://schemas.microsoft.com/office/drawing/2010/main" val="0"/>
+                        </a:ext>
+                      </a:extLst>
+                    </a:blip>
+                    <a:srcRect/>
+                    <a:stretch>
+                      <a:fillRect/>
+                    </a:stretch>
+                  </pic:blipFill>
+                  <pic:spPr bwMode="auto">
+                    <a:xfrm>
+                      <a:off x="0" y="0"/>
+                      <a:ext cx="3155315" cy="1594485"/>
+                    </a:xfrm>
+                    <a:prstGeom prst="rect">
+                      <a:avLst/>
+                    </a:prstGeom>
+                    <a:noFill/>
+                    <a:ln>
+                      <a:solidFill>
+                        <a:schemeClr val="tx1"/>
+                      </a:solidFill>
+                    </a:ln>
+                  </pic:spPr>
+                </pic:pic>
+              </a:graphicData>
+            </a:graphic>
+            <wp14:sizeRelH relativeFrom="margin">
+              <wp14:pctWidth>0</wp14:pctWidth>
+            </wp14:sizeRelH>
+            <wp14:sizeRelV relativeFrom="margin">
+              <wp14:pctHeight>0</wp14:pctHeight>
+            </wp14:sizeRelV>
+          </wp:anchor>
+        </w:drawing>
+      </w:r>
+      <w:r>
         <w:t xml:space="preserve">Az FHRP protokollok közül ismételten a </w:t>
       </w:r>
       <w:proofErr w:type="spellStart"/>
@@ -2678,21 +3367,37 @@
       </w:r>
       <w:proofErr w:type="spellEnd"/>
       <w:r>
-        <w:t xml:space="preserve"> saját protokollját alkalmazzuk, a HSRP-t. Harmadik </w:t>
-      </w:r>
-      <w:proofErr w:type="spellStart"/>
-      <w:r>
-        <w:t>rétegbeli</w:t>
-      </w:r>
-      <w:proofErr w:type="spellEnd"/>
-      <w:r>
-        <w:t xml:space="preserve"> redundancia biztosításának céljául van használatban ezt a protokollt. Logikai csoportban összevon</w:t>
+        <w:t xml:space="preserve"> saját protokollját</w:t>
+      </w:r>
+      <w:r>
+        <w:t>, a HSRP-t</w:t>
+      </w:r>
+      <w:r>
+        <w:t xml:space="preserve"> alkalmaz</w:t>
+      </w:r>
+      <w:r>
+        <w:t>t</w:t>
+      </w:r>
+      <w:r>
+        <w:t>uk.</w:t>
+      </w:r>
+      <w:r>
+        <w:t xml:space="preserve"> A második rétegen, egy l</w:t>
+      </w:r>
+      <w:r>
+        <w:t>ogikai csoportba összevon</w:t>
       </w:r>
       <w:r>
         <w:t>j</w:t>
       </w:r>
       <w:r>
-        <w:t xml:space="preserve">uk ugyanazon alhálózatba vezető két különböző router két különböző </w:t>
+        <w:t>uk ugyana</w:t>
+      </w:r>
+      <w:r>
+        <w:t>bba az</w:t>
+      </w:r>
+      <w:r>
+        <w:t xml:space="preserve"> alhálózatba vezető két különböző router két különböző </w:t>
       </w:r>
       <w:proofErr w:type="spellStart"/>
       <w:r>
@@ -2718,38 +3423,154 @@
       <w:r>
         <w:t xml:space="preserve"> router kapcsolata is ki van alakítva, jelenleg </w:t>
       </w:r>
+      <w:r>
+        <w:t xml:space="preserve">az </w:t>
+      </w:r>
       <w:proofErr w:type="spellStart"/>
       <w:r>
         <w:t>active</w:t>
       </w:r>
       <w:proofErr w:type="spellEnd"/>
       <w:r>
-        <w:t xml:space="preserve"> router a bal oldali R1, ha ő kiesik akkor a </w:t>
-      </w:r>
-      <w:proofErr w:type="spellStart"/>
-      <w:r>
-        <w:t>standby</w:t>
-      </w:r>
-      <w:proofErr w:type="spellEnd"/>
-      <w:r>
-        <w:t xml:space="preserve"> router R2 fogja átvenni az aktív forgalomirányítást</w:t>
-      </w:r>
-      <w:r>
-        <w:t xml:space="preserve"> jobb oldalt</w:t>
+        <w:t xml:space="preserve"> router a bal oldali R1, ha ő kiesik akkor </w:t>
+      </w:r>
+      <w:r>
+        <w:t>R2</w:t>
+      </w:r>
+      <w:r>
+        <w:t>,</w:t>
+      </w:r>
+      <w:r>
+        <w:t xml:space="preserve"> </w:t>
+      </w:r>
+      <w:r>
+        <w:t xml:space="preserve">a </w:t>
+      </w:r>
+      <w:proofErr w:type="spellStart"/>
+      <w:r>
+        <w:t>S</w:t>
+      </w:r>
+      <w:r>
+        <w:t>tandby</w:t>
+      </w:r>
+      <w:proofErr w:type="spellEnd"/>
+      <w:r>
+        <w:t xml:space="preserve"> router fogja átvenni az aktív forgalomirányítást</w:t>
+      </w:r>
+      <w:r>
+        <w:t xml:space="preserve"> </w:t>
+      </w:r>
+      <w:r>
+        <w:t xml:space="preserve">a </w:t>
+      </w:r>
+      <w:r>
+        <w:t xml:space="preserve">jobb </w:t>
+      </w:r>
+      <w:r>
+        <w:t>oldalon</w:t>
       </w:r>
       <w:r>
         <w:t xml:space="preserve">. </w:t>
       </w:r>
       <w:r>
-        <w:t xml:space="preserve">Természetesen az olyan technológiák, mint a VLAN úgy vannak kialakítva, hogy mindkét router-en megfelelően működjenek, ergo kiesés esetén is munkaképesen működik tovább a hálózat. </w:t>
-      </w:r>
-      <w:r>
-        <w:t>Ez a lehető legtöbb helyen alkalmazva van érthető oknál fogva. Redundancia és hibatűrés az anyacég top prioritásai között van.</w:t>
+        <w:t>A hálózat olyan minden része olyan módon lett konfigurálva</w:t>
+      </w:r>
+      <w:r>
+        <w:t xml:space="preserve">, mint </w:t>
+      </w:r>
+      <w:r>
+        <w:t xml:space="preserve">például </w:t>
+      </w:r>
+      <w:r>
+        <w:t>a VLAN</w:t>
+      </w:r>
+      <w:r>
+        <w:t>,</w:t>
+      </w:r>
+      <w:r>
+        <w:t xml:space="preserve"> </w:t>
+      </w:r>
+      <w:r>
+        <w:t>hogy</w:t>
+      </w:r>
+      <w:r>
+        <w:t xml:space="preserve"> mindkét router-</w:t>
+      </w:r>
+      <w:proofErr w:type="spellStart"/>
+      <w:r>
+        <w:t>rel</w:t>
+      </w:r>
+      <w:proofErr w:type="spellEnd"/>
+      <w:r>
+        <w:t xml:space="preserve"> megfelelően működjenek, </w:t>
+      </w:r>
+      <w:r>
+        <w:t xml:space="preserve">tehát </w:t>
+      </w:r>
+      <w:r>
+        <w:t>kiesés esetén is működik tovább a hálózat</w:t>
+      </w:r>
+      <w:r>
+        <w:t>, mintha semmi sem történt volna</w:t>
+      </w:r>
+      <w:r>
+        <w:t xml:space="preserve">. </w:t>
+      </w:r>
+      <w:r>
+        <w:t>Ez</w:t>
+      </w:r>
+      <w:r>
+        <w:t>t</w:t>
+      </w:r>
+      <w:r>
+        <w:t xml:space="preserve"> a lehető legtöbb helyen alkalmaz</w:t>
+      </w:r>
+      <w:r>
+        <w:t xml:space="preserve">tuk, mivel </w:t>
+      </w:r>
+      <w:r>
+        <w:t>az anyacég top prioritásai között van</w:t>
+      </w:r>
+      <w:r>
+        <w:t xml:space="preserve"> r</w:t>
+      </w:r>
+      <w:r>
+        <w:t>edundancia és hibatűrés</w:t>
+      </w:r>
+      <w:r>
+        <w:t>.</w:t>
       </w:r>
     </w:p>
     <w:p>
-      <w:r>
-        <w:lastRenderedPageBreak/>
+      <w:pPr>
+        <w:ind w:firstLine="708"/>
+        <w:jc w:val="both"/>
+      </w:pPr>
+      <w:r>
+        <w:t xml:space="preserve">Az F1-es irodában dolgozók számára kialakítottunk egy alválasztott vezeték nélküli hálózatot is, a jobb és kényelmesebb környezet kialakítása érdekében. Itt a </w:t>
+      </w:r>
+      <w:r>
+        <w:rPr>
+          <w:rFonts w:ascii="Calisto MT" w:hAnsi="Calisto MT"/>
+          <w:highlight w:val="lightGray"/>
+        </w:rPr>
+        <w:t>172.16.11.0/24</w:t>
+      </w:r>
+      <w:r>
+        <w:t>-es hálózatot állítottuk fel.</w:t>
+      </w:r>
+    </w:p>
+    <w:p>
+      <w:pPr>
+        <w:ind w:firstLine="708"/>
+        <w:jc w:val="both"/>
+      </w:pPr>
+      <w:r>
+        <w:t>Az IP információkat és nyomtatási igényeket, itt is a Szigony utcában elhelyezkedő központi szerverek szolgálják ki.</w:t>
+      </w:r>
+    </w:p>
+    <w:p>
+      <w:r>
         <w:pict w14:anchorId="0C42AD61">
           <v:rect id="_x0000_i1032" style="width:470.3pt;height:1.2pt" o:hralign="center" o:hrstd="t" o:hr="t" fillcolor="#a0a0a0" stroked="f"/>
         </w:pict>
@@ -2889,6 +3710,7 @@
         <w:t xml:space="preserve"> állandóan </w:t>
       </w:r>
       <w:r>
+        <w:lastRenderedPageBreak/>
         <w:t>tisztában</w:t>
       </w:r>
       <w:r>
@@ -3135,7 +3957,6 @@
           <w:szCs w:val="44"/>
           <w:u w:val="single"/>
         </w:rPr>
-        <w:lastRenderedPageBreak/>
         <w:t>DH</w:t>
       </w:r>
       <w:r>
@@ -3387,6 +4208,7 @@
         <w:jc w:val="both"/>
       </w:pPr>
       <w:r>
+        <w:lastRenderedPageBreak/>
         <w:t xml:space="preserve">Ezek mellé még csatlakozik +3 DHCP üzenet is, amik speciális esetekre vannak hagyva. A „DHCP NAK” üzenetet a server küldi a kliensnek, hogy arról </w:t>
       </w:r>
       <w:r>
@@ -3669,7 +4491,6 @@
           <w:szCs w:val="44"/>
           <w:u w:val="single"/>
         </w:rPr>
-        <w:lastRenderedPageBreak/>
         <w:t>VL</w:t>
       </w:r>
       <w:r>
@@ -3764,7 +4585,11 @@
       </w:r>
       <w:proofErr w:type="spellEnd"/>
       <w:r>
-        <w:t xml:space="preserve"> pedig ki adjuk, hogy a VLAN 5-nek forgalmát kezelje. Ha esteleg VLAN </w:t>
+        <w:t xml:space="preserve"> pedig ki adjuk, hogy a VLAN 5-nek forgalmát </w:t>
+      </w:r>
+      <w:r>
+        <w:lastRenderedPageBreak/>
+        <w:t xml:space="preserve">kezelje. Ha esteleg VLAN </w:t>
       </w:r>
       <w:proofErr w:type="gramStart"/>
       <w:r>
@@ -4017,11 +4842,7 @@
         <w:t>vesz részt.</w:t>
       </w:r>
       <w:r>
-        <w:t xml:space="preserve"> Ez is az OSI modell 2. rétegéhez </w:t>
-      </w:r>
-      <w:r>
-        <w:lastRenderedPageBreak/>
-        <w:t xml:space="preserve">kapcsolódik. </w:t>
+        <w:t xml:space="preserve"> Ez is az OSI modell 2. rétegéhez kapcsolódik. </w:t>
       </w:r>
       <w:r>
         <w:t xml:space="preserve">4 különböző </w:t>
@@ -4235,6 +5056,7 @@
             </w:pPr>
             <w:proofErr w:type="spellStart"/>
             <w:r>
+              <w:lastRenderedPageBreak/>
               <w:t>Mode</w:t>
             </w:r>
             <w:proofErr w:type="spellEnd"/>
@@ -5098,7 +5920,6 @@
         </w:rPr>
       </w:pPr>
       <w:r>
-        <w:lastRenderedPageBreak/>
         <w:pict w14:anchorId="56CB0611">
           <v:rect id="_x0000_i1037" style="width:470.3pt;height:1.2pt" o:hralign="center" o:hrstd="t" o:hr="t" fillcolor="#a0a0a0" stroked="f"/>
         </w:pict>
@@ -5256,6 +6077,7 @@
         <w:t xml:space="preserve"> hozzárendeléseket még továbbra is manuálisan kell kiadni. </w:t>
       </w:r>
       <w:r>
+        <w:lastRenderedPageBreak/>
         <w:t xml:space="preserve">A harmadik opció a </w:t>
       </w:r>
       <w:proofErr w:type="spellStart"/>
@@ -5667,7 +6489,6 @@
         <w:jc w:val="both"/>
       </w:pPr>
       <w:r>
-        <w:lastRenderedPageBreak/>
         <w:tab/>
         <w:t>A keret, ami alapján az STP eldönti, hogy mit és hol kell blokkolni, a BPDU. “</w:t>
       </w:r>
@@ -5950,6 +6771,7 @@
       </w:r>
       <w:proofErr w:type="spellStart"/>
       <w:r>
+        <w:lastRenderedPageBreak/>
         <w:t>protokoljának</w:t>
       </w:r>
       <w:proofErr w:type="spellEnd"/>
@@ -6946,11 +7768,7 @@
         <w:t xml:space="preserve"> összefogást tudunk kivitelezni. </w:t>
       </w:r>
       <w:r>
-        <w:t xml:space="preserve">Ezzel a technikával több szempontból meg lehet </w:t>
-      </w:r>
-      <w:r>
-        <w:lastRenderedPageBreak/>
-        <w:t>erősíteni a hálózatot L2-ben.</w:t>
+        <w:t>Ezzel a technikával több szempontból meg lehet erősíteni a hálózatot L2-ben.</w:t>
       </w:r>
       <w:r>
         <w:t xml:space="preserve"> Sávszélességet és hibatűrést </w:t>
@@ -7259,6 +8077,7 @@
     </w:p>
     <w:p>
       <w:r>
+        <w:lastRenderedPageBreak/>
         <w:tab/>
         <w:t xml:space="preserve">Az </w:t>
       </w:r>
@@ -7630,213 +8449,210 @@
       </w:r>
       <w:proofErr w:type="spellEnd"/>
       <w:r>
-        <w:t xml:space="preserve">, ebben az </w:t>
-      </w:r>
+        <w:t xml:space="preserve">, ebben az állapotban a Router egy </w:t>
+      </w:r>
+      <w:proofErr w:type="spellStart"/>
+      <w:r>
+        <w:t>authentiacted</w:t>
+      </w:r>
+      <w:proofErr w:type="spellEnd"/>
+      <w:r>
+        <w:t xml:space="preserve"> HSRP Hello-</w:t>
+      </w:r>
+      <w:proofErr w:type="spellStart"/>
+      <w:r>
+        <w:t>Packet</w:t>
+      </w:r>
+      <w:proofErr w:type="spellEnd"/>
+      <w:r>
+        <w:t xml:space="preserve"> fogadásán és </w:t>
+      </w:r>
+      <w:r>
+        <w:t>értelmezésén</w:t>
+      </w:r>
+      <w:r>
+        <w:t xml:space="preserve"> dolgozik, hogy a benne lévő adatokat implementálni tudja. </w:t>
+      </w:r>
+      <w:r>
+        <w:t>Amikor sikeresen implementálta, és passzívan fogad további HSRP Hello-</w:t>
+      </w:r>
+      <w:proofErr w:type="spellStart"/>
+      <w:r>
+        <w:t>Packet</w:t>
+      </w:r>
+      <w:proofErr w:type="spellEnd"/>
+      <w:r>
+        <w:t>-</w:t>
+      </w:r>
+      <w:proofErr w:type="spellStart"/>
+      <w:r>
+        <w:t>et</w:t>
+      </w:r>
+      <w:proofErr w:type="spellEnd"/>
+      <w:r>
+        <w:t xml:space="preserve">, akkor Listen állapotban van. </w:t>
+      </w:r>
+      <w:proofErr w:type="spellStart"/>
+      <w:r>
+        <w:t>Speak</w:t>
+      </w:r>
+      <w:proofErr w:type="spellEnd"/>
+      <w:r>
+        <w:t xml:space="preserve"> HSRP </w:t>
+      </w:r>
+      <w:proofErr w:type="spellStart"/>
+      <w:r>
+        <w:t>State</w:t>
+      </w:r>
+      <w:proofErr w:type="spellEnd"/>
+      <w:r>
+        <w:t xml:space="preserve"> pedig azon állapot, mikor a Router elkezd </w:t>
+      </w:r>
+      <w:r>
+        <w:t xml:space="preserve">saját </w:t>
+      </w:r>
+      <w:r>
+        <w:t>Hello-</w:t>
+      </w:r>
+      <w:proofErr w:type="spellStart"/>
+      <w:r>
+        <w:t>Packet</w:t>
+      </w:r>
+      <w:proofErr w:type="spellEnd"/>
+      <w:r>
+        <w:t>-</w:t>
+      </w:r>
+      <w:proofErr w:type="spellStart"/>
+      <w:r>
+        <w:t>et</w:t>
+      </w:r>
+      <w:proofErr w:type="spellEnd"/>
+      <w:r>
+        <w:t xml:space="preserve"> küldeni, hogy részt vehessen a HSRP csoport topológiájában </w:t>
+      </w:r>
+      <w:r>
+        <w:t>és</w:t>
+      </w:r>
+      <w:r>
+        <w:t xml:space="preserve"> hogy </w:t>
+      </w:r>
+      <w:proofErr w:type="spellStart"/>
+      <w:r>
+        <w:t>Standby</w:t>
+      </w:r>
+      <w:proofErr w:type="spellEnd"/>
+      <w:r>
+        <w:t xml:space="preserve"> vagy </w:t>
+      </w:r>
+      <w:proofErr w:type="spellStart"/>
+      <w:r>
+        <w:t>Active</w:t>
+      </w:r>
+      <w:proofErr w:type="spellEnd"/>
+      <w:r>
+        <w:t xml:space="preserve"> szerepkörbe lépjen. </w:t>
+      </w:r>
+      <w:r>
+        <w:t>A HSRP Hello-</w:t>
+      </w:r>
+      <w:proofErr w:type="spellStart"/>
+      <w:r>
+        <w:t>Packet</w:t>
+      </w:r>
+      <w:proofErr w:type="spellEnd"/>
+      <w:r>
+        <w:t xml:space="preserve">-ek </w:t>
+      </w:r>
+      <w:proofErr w:type="spellStart"/>
+      <w:r>
+        <w:t>Multicast</w:t>
+      </w:r>
+      <w:proofErr w:type="spellEnd"/>
+      <w:r>
+        <w:t xml:space="preserve"> </w:t>
+      </w:r>
+      <w:proofErr w:type="spellStart"/>
+      <w:r>
+        <w:t>Address</w:t>
+      </w:r>
+      <w:proofErr w:type="spellEnd"/>
+      <w:r>
+        <w:t xml:space="preserve"> címűek, ha 1-es verziót alkalmazunk, akkor 224.0.0.2-es IPv4 címet használ, ha pedig 2-es verziót, akkor 2024.0.0.102-t. </w:t>
+      </w:r>
+      <w:r>
+        <w:t xml:space="preserve">Egy HSRP Router a benne megadott Hello </w:t>
+      </w:r>
+      <w:proofErr w:type="spellStart"/>
+      <w:r>
+        <w:t>Timer</w:t>
+      </w:r>
+      <w:proofErr w:type="spellEnd"/>
+      <w:r>
+        <w:t xml:space="preserve"> alapján küld Hello-</w:t>
+      </w:r>
+      <w:proofErr w:type="spellStart"/>
+      <w:r>
+        <w:t>Packet</w:t>
+      </w:r>
+      <w:proofErr w:type="spellEnd"/>
+      <w:r>
+        <w:t>-ket, alapértelmezetten ez 1 db 3 másodpercenként.</w:t>
+      </w:r>
+      <w:r>
+        <w:t xml:space="preserve"> A HSRP Hello-</w:t>
+      </w:r>
+      <w:proofErr w:type="spellStart"/>
+      <w:r>
+        <w:t>Packet</w:t>
+      </w:r>
+      <w:proofErr w:type="spellEnd"/>
+      <w:r>
+        <w:t xml:space="preserve"> tartalmazza </w:t>
+      </w:r>
+      <w:proofErr w:type="gramStart"/>
+      <w:r>
+        <w:t xml:space="preserve">a </w:t>
+      </w:r>
+      <w:r>
+        <w:t xml:space="preserve"> </w:t>
+      </w:r>
+      <w:r>
+        <w:t>Mikor</w:t>
+      </w:r>
+      <w:proofErr w:type="gramEnd"/>
+      <w:r>
+        <w:t xml:space="preserve"> a HSRP csoportban résztvevő Router-ek megismerték egymást, az, akinek a legnagyobb HSRP </w:t>
+      </w:r>
+      <w:proofErr w:type="spellStart"/>
+      <w:r>
+        <w:t>Priority</w:t>
+      </w:r>
+      <w:proofErr w:type="spellEnd"/>
+      <w:r>
+        <w:t xml:space="preserve"> értéke van lesz az </w:t>
+      </w:r>
+      <w:proofErr w:type="spellStart"/>
+      <w:r>
+        <w:t>Active</w:t>
+      </w:r>
+      <w:proofErr w:type="spellEnd"/>
+      <w:r>
+        <w:t xml:space="preserve"> állapotú Router. </w:t>
+      </w:r>
+      <w:r>
+        <w:t xml:space="preserve"> Ha döntetlen alakulna ki </w:t>
+      </w:r>
+      <w:proofErr w:type="spellStart"/>
+      <w:r>
+        <w:t>Priority</w:t>
+      </w:r>
+      <w:proofErr w:type="spellEnd"/>
+      <w:r>
+        <w:t xml:space="preserve"> értékek között, akkor a legnagyobb IP cím tulajdonosa az </w:t>
+      </w:r>
+      <w:proofErr w:type="spellStart"/>
       <w:r>
         <w:lastRenderedPageBreak/>
-        <w:t xml:space="preserve">állapotban a Router egy </w:t>
-      </w:r>
-      <w:proofErr w:type="spellStart"/>
-      <w:r>
-        <w:t>authentiacted</w:t>
-      </w:r>
-      <w:proofErr w:type="spellEnd"/>
-      <w:r>
-        <w:t xml:space="preserve"> HSRP Hello-</w:t>
-      </w:r>
-      <w:proofErr w:type="spellStart"/>
-      <w:r>
-        <w:t>Packet</w:t>
-      </w:r>
-      <w:proofErr w:type="spellEnd"/>
-      <w:r>
-        <w:t xml:space="preserve"> fogadásán és </w:t>
-      </w:r>
-      <w:r>
-        <w:t>értelmezésén</w:t>
-      </w:r>
-      <w:r>
-        <w:t xml:space="preserve"> dolgozik, hogy a benne lévő adatokat implementálni tudja. </w:t>
-      </w:r>
-      <w:r>
-        <w:t>Amikor sikeresen implementálta, és passzívan fogad további HSRP Hello-</w:t>
-      </w:r>
-      <w:proofErr w:type="spellStart"/>
-      <w:r>
-        <w:t>Packet</w:t>
-      </w:r>
-      <w:proofErr w:type="spellEnd"/>
-      <w:r>
-        <w:t>-</w:t>
-      </w:r>
-      <w:proofErr w:type="spellStart"/>
-      <w:r>
-        <w:t>et</w:t>
-      </w:r>
-      <w:proofErr w:type="spellEnd"/>
-      <w:r>
-        <w:t xml:space="preserve">, akkor Listen állapotban van. </w:t>
-      </w:r>
-      <w:proofErr w:type="spellStart"/>
-      <w:r>
-        <w:t>Speak</w:t>
-      </w:r>
-      <w:proofErr w:type="spellEnd"/>
-      <w:r>
-        <w:t xml:space="preserve"> HSRP </w:t>
-      </w:r>
-      <w:proofErr w:type="spellStart"/>
-      <w:r>
-        <w:t>State</w:t>
-      </w:r>
-      <w:proofErr w:type="spellEnd"/>
-      <w:r>
-        <w:t xml:space="preserve"> pedig azon állapot, mikor a Router elkezd </w:t>
-      </w:r>
-      <w:r>
-        <w:t xml:space="preserve">saját </w:t>
-      </w:r>
-      <w:r>
-        <w:t>Hello-</w:t>
-      </w:r>
-      <w:proofErr w:type="spellStart"/>
-      <w:r>
-        <w:t>Packet</w:t>
-      </w:r>
-      <w:proofErr w:type="spellEnd"/>
-      <w:r>
-        <w:t>-</w:t>
-      </w:r>
-      <w:proofErr w:type="spellStart"/>
-      <w:r>
-        <w:t>et</w:t>
-      </w:r>
-      <w:proofErr w:type="spellEnd"/>
-      <w:r>
-        <w:t xml:space="preserve"> küldeni, hogy részt vehessen a HSRP csoport topológiájában </w:t>
-      </w:r>
-      <w:r>
-        <w:t>és</w:t>
-      </w:r>
-      <w:r>
-        <w:t xml:space="preserve"> hogy </w:t>
-      </w:r>
-      <w:proofErr w:type="spellStart"/>
-      <w:r>
-        <w:t>Standby</w:t>
-      </w:r>
-      <w:proofErr w:type="spellEnd"/>
-      <w:r>
-        <w:t xml:space="preserve"> vagy </w:t>
-      </w:r>
-      <w:proofErr w:type="spellStart"/>
-      <w:r>
-        <w:t>Active</w:t>
-      </w:r>
-      <w:proofErr w:type="spellEnd"/>
-      <w:r>
-        <w:t xml:space="preserve"> szerepkörbe lépjen. </w:t>
-      </w:r>
-      <w:r>
-        <w:t>A HSRP Hello-</w:t>
-      </w:r>
-      <w:proofErr w:type="spellStart"/>
-      <w:r>
-        <w:t>Packet</w:t>
-      </w:r>
-      <w:proofErr w:type="spellEnd"/>
-      <w:r>
-        <w:t xml:space="preserve">-ek </w:t>
-      </w:r>
-      <w:proofErr w:type="spellStart"/>
-      <w:r>
-        <w:t>Multicast</w:t>
-      </w:r>
-      <w:proofErr w:type="spellEnd"/>
-      <w:r>
-        <w:t xml:space="preserve"> </w:t>
-      </w:r>
-      <w:proofErr w:type="spellStart"/>
-      <w:r>
-        <w:t>Address</w:t>
-      </w:r>
-      <w:proofErr w:type="spellEnd"/>
-      <w:r>
-        <w:t xml:space="preserve"> címűek, ha 1-es verziót alkalmazunk, akkor 224.0.0.2-es IPv4 címet használ, ha pedig 2-es verziót, akkor 2024.0.0.102-t. </w:t>
-      </w:r>
-      <w:r>
-        <w:t xml:space="preserve">Egy HSRP Router a benne megadott Hello </w:t>
-      </w:r>
-      <w:proofErr w:type="spellStart"/>
-      <w:r>
-        <w:t>Timer</w:t>
-      </w:r>
-      <w:proofErr w:type="spellEnd"/>
-      <w:r>
-        <w:t xml:space="preserve"> alapján küld Hello-</w:t>
-      </w:r>
-      <w:proofErr w:type="spellStart"/>
-      <w:r>
-        <w:t>Packet</w:t>
-      </w:r>
-      <w:proofErr w:type="spellEnd"/>
-      <w:r>
-        <w:t>-ket, alapértelmezetten ez 1 db 3 másodpercenként.</w:t>
-      </w:r>
-      <w:r>
-        <w:t xml:space="preserve"> A HSRP Hello-</w:t>
-      </w:r>
-      <w:proofErr w:type="spellStart"/>
-      <w:r>
-        <w:t>Packet</w:t>
-      </w:r>
-      <w:proofErr w:type="spellEnd"/>
-      <w:r>
-        <w:t xml:space="preserve"> tartalmazza </w:t>
-      </w:r>
-      <w:proofErr w:type="gramStart"/>
-      <w:r>
-        <w:t xml:space="preserve">a </w:t>
-      </w:r>
-      <w:r>
-        <w:t xml:space="preserve"> </w:t>
-      </w:r>
-      <w:r>
-        <w:t>Mikor</w:t>
-      </w:r>
-      <w:proofErr w:type="gramEnd"/>
-      <w:r>
-        <w:t xml:space="preserve"> a HSRP csoportban résztvevő Router-ek megismerték egymást, az, akinek a legnagyobb HSRP </w:t>
-      </w:r>
-      <w:proofErr w:type="spellStart"/>
-      <w:r>
-        <w:t>Priority</w:t>
-      </w:r>
-      <w:proofErr w:type="spellEnd"/>
-      <w:r>
-        <w:t xml:space="preserve"> értéke van lesz az </w:t>
-      </w:r>
-      <w:proofErr w:type="spellStart"/>
-      <w:r>
-        <w:t>Active</w:t>
-      </w:r>
-      <w:proofErr w:type="spellEnd"/>
-      <w:r>
-        <w:t xml:space="preserve"> állapotú Router. </w:t>
-      </w:r>
-      <w:r>
-        <w:t xml:space="preserve"> Ha döntetlen alakulna ki </w:t>
-      </w:r>
-      <w:proofErr w:type="spellStart"/>
-      <w:r>
-        <w:t>Priority</w:t>
-      </w:r>
-      <w:proofErr w:type="spellEnd"/>
-      <w:r>
-        <w:t xml:space="preserve"> értékek között, akkor a legnagyobb IP cím tulajdonosa az </w:t>
-      </w:r>
-      <w:proofErr w:type="spellStart"/>
-      <w:r>
         <w:t>Active</w:t>
       </w:r>
       <w:proofErr w:type="spellEnd"/>
@@ -8133,11 +8949,7 @@
         <w:t>-t</w:t>
       </w:r>
       <w:r>
-        <w:t xml:space="preserve"> és a </w:t>
-      </w:r>
-      <w:r>
-        <w:lastRenderedPageBreak/>
-        <w:t>sávszélességet is egyaránt. Nem mellesleg a folyamatos egyeztetés növeli annak a veszélyét, hogy egy harmadik fél leha</w:t>
+        <w:t xml:space="preserve"> és a sávszélességet is egyaránt. Nem mellesleg a folyamatos egyeztetés növeli annak a veszélyét, hogy egy harmadik fél leha</w:t>
       </w:r>
       <w:r>
         <w:t>l</w:t>
@@ -8154,6 +8966,7 @@
         <w:rPr>
           <w:noProof/>
         </w:rPr>
+        <w:lastRenderedPageBreak/>
         <w:drawing>
           <wp:anchor distT="114300" distB="114300" distL="114300" distR="114300" simplePos="0" relativeHeight="251661312" behindDoc="0" locked="0" layoutInCell="1" allowOverlap="1" wp14:anchorId="54D59A4E" wp14:editId="649A1E0D">
             <wp:simplePos x="0" y="0"/>
@@ -8180,7 +8993,7 @@
                     </pic:cNvPicPr>
                   </pic:nvPicPr>
                   <pic:blipFill>
-                    <a:blip r:embed="rId8">
+                    <a:blip r:embed="rId10">
                       <a:extLst>
                         <a:ext uri="{28A0092B-C50C-407E-A947-70E740481C1C}">
                           <a14:useLocalDpi xmlns:a14="http://schemas.microsoft.com/office/drawing/2010/main" val="0"/>
@@ -8764,17 +9577,17 @@
       </w:r>
       <w:proofErr w:type="spellEnd"/>
       <w:r>
-        <w:t xml:space="preserve">”, avagy szomszédság kialakítása jön. Ekkor a forgalomirányító eszközök hello csomagokat, alapértelmezetten 1db/10mp-ként, küldenek egymásnak. Ha a hello </w:t>
+        <w:t xml:space="preserve">”, avagy szomszédság kialakítása jön. Ekkor a forgalomirányító eszközök hello csomagokat, alapértelmezetten 1db/10mp-ként, küldenek egymásnak. Ha a hello csomagban lévő azonosítók megfelelőek, a két eszköz felismeri, hogy ugyanazon nyelvet beszélik és felveszik a közvetlen kapcsolatot. Ezt követően a forgalomirányító eszközök egymás közt elcserélik az adatbázis információkat. Így eltanulják szomszédjaiktól a szomszéd által közvetlenül ismert hálózattokat. Ezután elkezdik a távoli hálózattokat egymás között feltérképezni. </w:t>
+      </w:r>
+      <w:r>
+        <w:t xml:space="preserve">Ez az LSA elárasztás rész. </w:t>
+      </w:r>
+      <w:r>
+        <w:t xml:space="preserve">A legjobb útvonalakat kiszámítják, </w:t>
       </w:r>
       <w:r>
         <w:lastRenderedPageBreak/>
-        <w:t xml:space="preserve">csomagban lévő azonosítók megfelelőek, a két eszköz felismeri, hogy ugyanazon nyelvet beszélik és felveszik a közvetlen kapcsolatot. Ezt követően a forgalomirányító eszközök egymás közt elcserélik az adatbázis információkat. Így eltanulják szomszédjaiktól a szomszéd által közvetlenül ismert hálózattokat. Ezután elkezdik a távoli hálózattokat egymás között feltérképezni. </w:t>
-      </w:r>
-      <w:r>
-        <w:t xml:space="preserve">Ez az LSA elárasztás rész. </w:t>
-      </w:r>
-      <w:r>
-        <w:t>A legjobb útvonalakat kiszámítják, amit betesznek a “</w:t>
+        <w:t>amit betesznek a “</w:t>
       </w:r>
       <w:proofErr w:type="spellStart"/>
       <w:r>
@@ -9192,11 +10005,7 @@
       </w:r>
       <w:proofErr w:type="spellEnd"/>
       <w:r>
-        <w:t xml:space="preserve"> jelentenek, amikből szintén több van, de a leggyakoribbak mindamáig a </w:t>
-      </w:r>
-      <w:r>
-        <w:lastRenderedPageBreak/>
-        <w:t>TYPE 1 és TYPE 2, amikkel elszokták egymást árasztani a router-ek. A különbség csak annyi, hogy TYPE 1-t egy router küld saját ismereteivel és adataival kitöltve, míg a TYPE 2-t a DR küld.</w:t>
+        <w:t xml:space="preserve"> jelentenek, amikből szintén több van, de a leggyakoribbak mindamáig a TYPE 1 és TYPE 2, amikkel elszokták egymást árasztani a router-ek. A különbség csak annyi, hogy TYPE 1-t egy router küld saját ismereteivel és adataival kitöltve, míg a TYPE 2-t a DR küld.</w:t>
       </w:r>
     </w:p>
     <w:p>
@@ -9205,6 +10014,7 @@
         <w:jc w:val="both"/>
       </w:pPr>
       <w:r>
+        <w:lastRenderedPageBreak/>
         <w:t xml:space="preserve">Az OSPF </w:t>
       </w:r>
       <w:r>
@@ -9235,12 +10045,12 @@
       </w:r>
     </w:p>
     <w:sectPr>
-      <w:headerReference w:type="even" r:id="rId9"/>
-      <w:headerReference w:type="default" r:id="rId10"/>
-      <w:footerReference w:type="even" r:id="rId11"/>
-      <w:footerReference w:type="default" r:id="rId12"/>
-      <w:headerReference w:type="first" r:id="rId13"/>
-      <w:footerReference w:type="first" r:id="rId14"/>
+      <w:headerReference w:type="even" r:id="rId11"/>
+      <w:headerReference w:type="default" r:id="rId12"/>
+      <w:footerReference w:type="even" r:id="rId13"/>
+      <w:footerReference w:type="default" r:id="rId14"/>
+      <w:headerReference w:type="first" r:id="rId15"/>
+      <w:footerReference w:type="first" r:id="rId16"/>
       <w:pgSz w:w="11906" w:h="16838"/>
       <w:pgMar w:top="1417" w:right="1417" w:bottom="1417" w:left="1417" w:header="708" w:footer="708" w:gutter="0"/>
       <w:cols w:space="708"/>

</xml_diff>

<commit_message>
Updated Tavmunkas, Extended TFTP, Added images to all subjects
</commit_message>
<xml_diff>
--- a/Hálózati_Dokkumentáció.docx
+++ b/Hálózati_Dokkumentáció.docx
@@ -241,7 +241,7 @@
                     <pic:cNvPicPr/>
                   </pic:nvPicPr>
                   <pic:blipFill>
-                    <a:blip r:embed="rId7" cstate="print">
+                    <a:blip r:embed="rId8" cstate="print">
                       <a:extLst>
                         <a:ext uri="{28A0092B-C50C-407E-A947-70E740481C1C}">
                           <a14:useLocalDpi xmlns:a14="http://schemas.microsoft.com/office/drawing/2010/main" val="0"/>
@@ -298,11 +298,11 @@
       </w:r>
       <w:proofErr w:type="spellEnd"/>
       <w:r>
-        <w:t xml:space="preserve"> technológiában. Eme munkafolyamathoz, több országban, például Magyarországon is új telephelyeket szervezett meg. Az IBM felbérlet minket, a BandWidth-</w:t>
-      </w:r>
-      <w:proofErr w:type="spellStart"/>
-      <w:r>
-        <w:t>et</w:t>
+        <w:t xml:space="preserve"> technológiában. Eme munkafolyamathoz, több országban, például Magyarországon is új telephelyeket szervezett meg. Az IBM felbérlet minket, a </w:t>
+      </w:r>
+      <w:proofErr w:type="spellStart"/>
+      <w:r>
+        <w:t>BandWidth-et</w:t>
       </w:r>
       <w:proofErr w:type="spellEnd"/>
       <w:r>
@@ -496,7 +496,7 @@
           <w:noProof/>
         </w:rPr>
         <w:drawing>
-          <wp:anchor distT="0" distB="0" distL="114300" distR="114300" simplePos="0" relativeHeight="251668480" behindDoc="0" locked="0" layoutInCell="1" allowOverlap="1" wp14:anchorId="23BE33DD" wp14:editId="5E7851D6">
+          <wp:anchor distT="0" distB="0" distL="114300" distR="114300" simplePos="0" relativeHeight="251668480" behindDoc="0" locked="0" layoutInCell="1" allowOverlap="1" wp14:anchorId="23BE33DD" wp14:editId="3AA00658">
             <wp:simplePos x="0" y="0"/>
             <wp:positionH relativeFrom="column">
               <wp:posOffset>13335</wp:posOffset>
@@ -521,7 +521,7 @@
                     </pic:cNvPicPr>
                   </pic:nvPicPr>
                   <pic:blipFill>
-                    <a:blip r:embed="rId8" cstate="print">
+                    <a:blip r:embed="rId9" cstate="print">
                       <a:extLst>
                         <a:ext uri="{28A0092B-C50C-407E-A947-70E740481C1C}">
                           <a14:useLocalDpi xmlns:a14="http://schemas.microsoft.com/office/drawing/2010/main" val="0"/>
@@ -763,7 +763,7 @@
           <w:noProof/>
         </w:rPr>
         <w:drawing>
-          <wp:anchor distT="0" distB="0" distL="114300" distR="114300" simplePos="0" relativeHeight="251664384" behindDoc="0" locked="0" layoutInCell="1" allowOverlap="1" wp14:anchorId="65B67792" wp14:editId="3A504209">
+          <wp:anchor distT="0" distB="0" distL="114300" distR="114300" simplePos="0" relativeHeight="251664384" behindDoc="0" locked="0" layoutInCell="1" allowOverlap="1" wp14:anchorId="65B67792" wp14:editId="7A877BA9">
             <wp:simplePos x="0" y="0"/>
             <wp:positionH relativeFrom="column">
               <wp:posOffset>-899795</wp:posOffset>
@@ -788,7 +788,7 @@
                     </pic:cNvPicPr>
                   </pic:nvPicPr>
                   <pic:blipFill>
-                    <a:blip r:embed="rId9" cstate="print">
+                    <a:blip r:embed="rId10" cstate="print">
                       <a:extLst>
                         <a:ext uri="{28A0092B-C50C-407E-A947-70E740481C1C}">
                           <a14:useLocalDpi xmlns:a14="http://schemas.microsoft.com/office/drawing/2010/main" val="0"/>
@@ -1782,7 +1782,7 @@
     <w:p>
       <w:r>
         <w:pict w14:anchorId="1392B410">
-          <v:rect id="_x0000_i1029" style="width:470.3pt;height:1.2pt" o:hralign="center" o:hrstd="t" o:hr="t" fillcolor="#a0a0a0" stroked="f"/>
+          <v:rect id="_x0000_i1028" style="width:470.3pt;height:1.2pt" o:hralign="center" o:hrstd="t" o:hr="t" fillcolor="#a0a0a0" stroked="f"/>
         </w:pict>
       </w:r>
     </w:p>
@@ -1839,7 +1839,7 @@
                     </pic:cNvPicPr>
                   </pic:nvPicPr>
                   <pic:blipFill>
-                    <a:blip r:embed="rId10" cstate="print">
+                    <a:blip r:embed="rId11" cstate="print">
                       <a:extLst>
                         <a:ext uri="{28A0092B-C50C-407E-A947-70E740481C1C}">
                           <a14:useLocalDpi xmlns:a14="http://schemas.microsoft.com/office/drawing/2010/main" val="0"/>
@@ -2254,7 +2254,7 @@
     <w:p>
       <w:r>
         <w:pict w14:anchorId="50C52E48">
-          <v:rect id="_x0000_i1030" style="width:470.3pt;height:1.2pt" o:hralign="center" o:hrstd="t" o:hr="t" fillcolor="#a0a0a0" stroked="f"/>
+          <v:rect id="_x0000_i1029" style="width:470.3pt;height:1.2pt" o:hralign="center" o:hrstd="t" o:hr="t" fillcolor="#a0a0a0" stroked="f"/>
         </w:pict>
       </w:r>
     </w:p>
@@ -2312,7 +2312,7 @@
                     </pic:cNvPicPr>
                   </pic:nvPicPr>
                   <pic:blipFill>
-                    <a:blip r:embed="rId11">
+                    <a:blip r:embed="rId12">
                       <a:extLst>
                         <a:ext uri="{28A0092B-C50C-407E-A947-70E740481C1C}">
                           <a14:useLocalDpi xmlns:a14="http://schemas.microsoft.com/office/drawing/2010/main" val="0"/>
@@ -3117,7 +3117,7 @@
     <w:p>
       <w:r>
         <w:pict w14:anchorId="5F7DB828">
-          <v:rect id="_x0000_i1031" style="width:470.3pt;height:1.2pt" o:hralign="center" o:hrstd="t" o:hr="t" fillcolor="#a0a0a0" stroked="f"/>
+          <v:rect id="_x0000_i1030" style="width:470.3pt;height:1.2pt" o:hralign="center" o:hrstd="t" o:hr="t" fillcolor="#a0a0a0" stroked="f"/>
         </w:pict>
       </w:r>
     </w:p>
@@ -3174,7 +3174,7 @@
                     </pic:cNvPicPr>
                   </pic:nvPicPr>
                   <pic:blipFill>
-                    <a:blip r:embed="rId12">
+                    <a:blip r:embed="rId13">
                       <a:extLst>
                         <a:ext uri="{28A0092B-C50C-407E-A947-70E740481C1C}">
                           <a14:useLocalDpi xmlns:a14="http://schemas.microsoft.com/office/drawing/2010/main" val="0"/>
@@ -3287,13 +3287,13 @@
           <w:noProof/>
         </w:rPr>
         <w:drawing>
-          <wp:anchor distT="0" distB="0" distL="114300" distR="114300" simplePos="0" relativeHeight="251662336" behindDoc="0" locked="0" layoutInCell="1" allowOverlap="1" wp14:anchorId="6637E065" wp14:editId="749E1B0B">
+          <wp:anchor distT="0" distB="0" distL="114300" distR="114300" simplePos="0" relativeHeight="251662336" behindDoc="0" locked="0" layoutInCell="1" allowOverlap="1" wp14:anchorId="6637E065" wp14:editId="6EAEC323">
             <wp:simplePos x="0" y="0"/>
             <wp:positionH relativeFrom="column">
-              <wp:posOffset>2611120</wp:posOffset>
+              <wp:posOffset>2645626</wp:posOffset>
             </wp:positionH>
             <wp:positionV relativeFrom="paragraph">
-              <wp:posOffset>3452495</wp:posOffset>
+              <wp:posOffset>3357605</wp:posOffset>
             </wp:positionV>
             <wp:extent cx="3601720" cy="2280285"/>
             <wp:effectExtent l="19050" t="19050" r="17780" b="24765"/>
@@ -3312,7 +3312,7 @@
                     </pic:cNvPicPr>
                   </pic:nvPicPr>
                   <pic:blipFill>
-                    <a:blip r:embed="rId13" cstate="print">
+                    <a:blip r:embed="rId14" cstate="print">
                       <a:extLst>
                         <a:ext uri="{28A0092B-C50C-407E-A947-70E740481C1C}">
                           <a14:useLocalDpi xmlns:a14="http://schemas.microsoft.com/office/drawing/2010/main" val="0"/>
@@ -3658,7 +3658,7 @@
           <w:noProof/>
         </w:rPr>
         <w:drawing>
-          <wp:anchor distT="0" distB="0" distL="114300" distR="114300" simplePos="0" relativeHeight="251663360" behindDoc="0" locked="0" layoutInCell="1" allowOverlap="1" wp14:anchorId="6642BEBD" wp14:editId="5878E4C2">
+          <wp:anchor distT="0" distB="0" distL="114300" distR="114300" simplePos="0" relativeHeight="251663360" behindDoc="0" locked="0" layoutInCell="1" allowOverlap="1" wp14:anchorId="6642BEBD" wp14:editId="388FAA5D">
             <wp:simplePos x="0" y="0"/>
             <wp:positionH relativeFrom="column">
               <wp:posOffset>3127375</wp:posOffset>
@@ -3683,7 +3683,7 @@
                     </pic:cNvPicPr>
                   </pic:nvPicPr>
                   <pic:blipFill>
-                    <a:blip r:embed="rId14" cstate="print">
+                    <a:blip r:embed="rId15" cstate="print">
                       <a:extLst>
                         <a:ext uri="{28A0092B-C50C-407E-A947-70E740481C1C}">
                           <a14:useLocalDpi xmlns:a14="http://schemas.microsoft.com/office/drawing/2010/main" val="0"/>
@@ -3936,7 +3936,7 @@
     <w:p>
       <w:r>
         <w:pict w14:anchorId="0C42AD61">
-          <v:rect id="_x0000_i1032" style="width:470.3pt;height:1.2pt" o:hralign="center" o:hrstd="t" o:hr="t" fillcolor="#a0a0a0" stroked="f"/>
+          <v:rect id="_x0000_i1031" style="width:470.3pt;height:1.2pt" o:hralign="center" o:hrstd="t" o:hr="t" fillcolor="#a0a0a0" stroked="f"/>
         </w:pict>
       </w:r>
     </w:p>
@@ -3985,7 +3985,7 @@
                     </pic:cNvPicPr>
                   </pic:nvPicPr>
                   <pic:blipFill>
-                    <a:blip r:embed="rId15">
+                    <a:blip r:embed="rId16">
                       <a:extLst>
                         <a:ext uri="{28A0092B-C50C-407E-A947-70E740481C1C}">
                           <a14:useLocalDpi xmlns:a14="http://schemas.microsoft.com/office/drawing/2010/main" val="0"/>
@@ -4289,7 +4289,7 @@
     <w:p>
       <w:r>
         <w:pict w14:anchorId="60435564">
-          <v:rect id="_x0000_i1033" style="width:470.3pt;height:1.2pt" o:hralign="center" o:hrstd="t" o:hr="t" fillcolor="#a0a0a0" stroked="f"/>
+          <v:rect id="_x0000_i1032" style="width:470.3pt;height:1.2pt" o:hralign="center" o:hrstd="t" o:hr="t" fillcolor="#a0a0a0" stroked="f"/>
         </w:pict>
       </w:r>
     </w:p>
@@ -4352,21 +4352,220 @@
         <w:jc w:val="both"/>
       </w:pPr>
       <w:r>
-        <w:tab/>
-        <w:t xml:space="preserve">Jelenleg az IBM által kijelölt távmunkás ki van </w:t>
-      </w:r>
-      <w:r>
-        <w:t>tervezve,</w:t>
-      </w:r>
-      <w:r>
-        <w:t xml:space="preserve"> de nincs kivitelezve, ugyanis még nem tartunk a NAT és ACL technológia beimplementálásánál, ami szükséges eme terület működéséhez. </w:t>
+        <w:rPr>
+          <w:noProof/>
+        </w:rPr>
+        <w:drawing>
+          <wp:anchor distT="0" distB="0" distL="114300" distR="114300" simplePos="0" relativeHeight="251671552" behindDoc="0" locked="0" layoutInCell="1" allowOverlap="1" wp14:anchorId="69A0FCE6" wp14:editId="37A0124F">
+            <wp:simplePos x="0" y="0"/>
+            <wp:positionH relativeFrom="page">
+              <wp:posOffset>5150485</wp:posOffset>
+            </wp:positionH>
+            <wp:positionV relativeFrom="paragraph">
+              <wp:posOffset>1790700</wp:posOffset>
+            </wp:positionV>
+            <wp:extent cx="2111375" cy="2157095"/>
+            <wp:effectExtent l="0" t="0" r="3175" b="0"/>
+            <wp:wrapSquare wrapText="bothSides"/>
+            <wp:docPr id="221190958" name="Kép 2"/>
+            <wp:cNvGraphicFramePr>
+              <a:graphicFrameLocks xmlns:a="http://schemas.openxmlformats.org/drawingml/2006/main" noChangeAspect="1"/>
+            </wp:cNvGraphicFramePr>
+            <a:graphic xmlns:a="http://schemas.openxmlformats.org/drawingml/2006/main">
+              <a:graphicData uri="http://schemas.openxmlformats.org/drawingml/2006/picture">
+                <pic:pic xmlns:pic="http://schemas.openxmlformats.org/drawingml/2006/picture">
+                  <pic:nvPicPr>
+                    <pic:cNvPr id="0" name="Picture 24"/>
+                    <pic:cNvPicPr>
+                      <a:picLocks noChangeAspect="1" noChangeArrowheads="1"/>
+                    </pic:cNvPicPr>
+                  </pic:nvPicPr>
+                  <pic:blipFill>
+                    <a:blip r:embed="rId17" cstate="print">
+                      <a:extLst>
+                        <a:ext uri="{28A0092B-C50C-407E-A947-70E740481C1C}">
+                          <a14:useLocalDpi xmlns:a14="http://schemas.microsoft.com/office/drawing/2010/main" val="0"/>
+                        </a:ext>
+                      </a:extLst>
+                    </a:blip>
+                    <a:srcRect/>
+                    <a:stretch>
+                      <a:fillRect/>
+                    </a:stretch>
+                  </pic:blipFill>
+                  <pic:spPr bwMode="auto">
+                    <a:xfrm>
+                      <a:off x="0" y="0"/>
+                      <a:ext cx="2111375" cy="2157095"/>
+                    </a:xfrm>
+                    <a:prstGeom prst="rect">
+                      <a:avLst/>
+                    </a:prstGeom>
+                    <a:noFill/>
+                    <a:ln>
+                      <a:noFill/>
+                    </a:ln>
+                  </pic:spPr>
+                </pic:pic>
+              </a:graphicData>
+            </a:graphic>
+            <wp14:sizeRelH relativeFrom="margin">
+              <wp14:pctWidth>0</wp14:pctWidth>
+            </wp14:sizeRelH>
+            <wp14:sizeRelV relativeFrom="margin">
+              <wp14:pctHeight>0</wp14:pctHeight>
+            </wp14:sizeRelV>
+          </wp:anchor>
+        </w:drawing>
+      </w:r>
+      <w:r>
+        <w:rPr>
+          <w:noProof/>
+        </w:rPr>
+        <w:drawing>
+          <wp:anchor distT="0" distB="0" distL="114300" distR="114300" simplePos="0" relativeHeight="251670528" behindDoc="0" locked="0" layoutInCell="1" allowOverlap="1" wp14:anchorId="61F80A31" wp14:editId="7BE83274">
+            <wp:simplePos x="0" y="0"/>
+            <wp:positionH relativeFrom="margin">
+              <wp:posOffset>433705</wp:posOffset>
+            </wp:positionH>
+            <wp:positionV relativeFrom="paragraph">
+              <wp:posOffset>186055</wp:posOffset>
+            </wp:positionV>
+            <wp:extent cx="4229100" cy="2077085"/>
+            <wp:effectExtent l="0" t="0" r="0" b="0"/>
+            <wp:wrapTopAndBottom/>
+            <wp:docPr id="629295035" name="Kép 1"/>
+            <wp:cNvGraphicFramePr>
+              <a:graphicFrameLocks xmlns:a="http://schemas.openxmlformats.org/drawingml/2006/main" noChangeAspect="1"/>
+            </wp:cNvGraphicFramePr>
+            <a:graphic xmlns:a="http://schemas.openxmlformats.org/drawingml/2006/main">
+              <a:graphicData uri="http://schemas.openxmlformats.org/drawingml/2006/picture">
+                <pic:pic xmlns:pic="http://schemas.openxmlformats.org/drawingml/2006/picture">
+                  <pic:nvPicPr>
+                    <pic:cNvPr id="0" name="Picture 23"/>
+                    <pic:cNvPicPr>
+                      <a:picLocks noChangeAspect="1" noChangeArrowheads="1"/>
+                    </pic:cNvPicPr>
+                  </pic:nvPicPr>
+                  <pic:blipFill>
+                    <a:blip r:embed="rId18">
+                      <a:extLst>
+                        <a:ext uri="{28A0092B-C50C-407E-A947-70E740481C1C}">
+                          <a14:useLocalDpi xmlns:a14="http://schemas.microsoft.com/office/drawing/2010/main" val="0"/>
+                        </a:ext>
+                      </a:extLst>
+                    </a:blip>
+                    <a:srcRect/>
+                    <a:stretch>
+                      <a:fillRect/>
+                    </a:stretch>
+                  </pic:blipFill>
+                  <pic:spPr bwMode="auto">
+                    <a:xfrm>
+                      <a:off x="0" y="0"/>
+                      <a:ext cx="4229100" cy="2077085"/>
+                    </a:xfrm>
+                    <a:prstGeom prst="rect">
+                      <a:avLst/>
+                    </a:prstGeom>
+                    <a:noFill/>
+                    <a:ln>
+                      <a:noFill/>
+                    </a:ln>
+                  </pic:spPr>
+                </pic:pic>
+              </a:graphicData>
+            </a:graphic>
+            <wp14:sizeRelH relativeFrom="margin">
+              <wp14:pctWidth>0</wp14:pctWidth>
+            </wp14:sizeRelH>
+            <wp14:sizeRelV relativeFrom="margin">
+              <wp14:pctHeight>0</wp14:pctHeight>
+            </wp14:sizeRelV>
+          </wp:anchor>
+        </w:drawing>
       </w:r>
     </w:p>
     <w:p>
-      <w:r>
-        <w:pict w14:anchorId="08122922">
-          <v:rect id="_x0000_i1034" style="width:470.3pt;height:1.2pt" o:hralign="center" o:hrstd="t" o:hr="t" fillcolor="#a0a0a0" stroked="f"/>
+      <w:pPr>
+        <w:ind w:firstLine="708"/>
+        <w:jc w:val="both"/>
+      </w:pPr>
+      <w:r>
+        <w:t>A kijelölt távmunkásnál a forgalom irányítást ACL, illetve PAT segítségével oldottuk meg. A belső hálózatból bármilyen kommunikációt kienged a router, mivel ez a munkavállaló otthona és ezt nem korlátozhatjuk le</w:t>
+      </w:r>
+      <w:r>
+        <w:t>.</w:t>
+      </w:r>
+      <w:r>
+        <w:t xml:space="preserve"> </w:t>
+      </w:r>
+      <w:r>
+        <w:t>M</w:t>
+      </w:r>
+      <w:r>
+        <w:t>íg a PAT abban segít, hogy a belső kommunikációkat, egy publikus IP cím alatt</w:t>
+      </w:r>
+      <w:r>
+        <w:t>,</w:t>
+      </w:r>
+      <w:r>
+        <w:t xml:space="preserve"> </w:t>
+      </w:r>
+      <w:proofErr w:type="spellStart"/>
+      <w:r>
+        <w:t>portszámok</w:t>
+      </w:r>
+      <w:proofErr w:type="spellEnd"/>
+      <w:r>
+        <w:t xml:space="preserve"> alapján irányít</w:t>
+      </w:r>
+      <w:r>
+        <w:t>sa</w:t>
+      </w:r>
+      <w:r>
+        <w:t xml:space="preserve"> </w:t>
+      </w:r>
+      <w:r>
+        <w:t>a megfelelő helyre</w:t>
+      </w:r>
+      <w:r>
+        <w:t>.</w:t>
+      </w:r>
+    </w:p>
+    <w:p/>
+    <w:p>
+      <w:r>
+        <w:pict w14:anchorId="2304FACF">
+          <v:rect id="_x0000_i1050" style="width:470.3pt;height:1.2pt" o:hralign="center" o:hrstd="t" o:hr="t" fillcolor="#a0a0a0" stroked="f"/>
         </w:pict>
+      </w:r>
+    </w:p>
+    <w:p>
+      <w:pPr>
+        <w:rPr>
+          <w:rStyle w:val="CmChar"/>
+          <w:rFonts w:ascii="Bell MT" w:hAnsi="Bell MT"/>
+          <w:b/>
+          <w:bCs/>
+          <w:color w:val="77206D" w:themeColor="accent5" w:themeShade="BF"/>
+          <w:sz w:val="44"/>
+          <w:szCs w:val="44"/>
+          <w:u w:val="single"/>
+        </w:rPr>
+      </w:pPr>
+      <w:r>
+        <w:rPr>
+          <w:rStyle w:val="CmChar"/>
+          <w:rFonts w:ascii="Bell MT" w:hAnsi="Bell MT"/>
+          <w:b/>
+          <w:bCs/>
+          <w:color w:val="77206D" w:themeColor="accent5" w:themeShade="BF"/>
+          <w:sz w:val="44"/>
+          <w:szCs w:val="44"/>
+          <w:u w:val="single"/>
+        </w:rPr>
+        <w:br w:type="page"/>
       </w:r>
     </w:p>
     <w:p>
@@ -4394,6 +4593,7 @@
           <w:szCs w:val="44"/>
           <w:u w:val="single"/>
         </w:rPr>
+        <w:lastRenderedPageBreak/>
         <w:t>VL</w:t>
       </w:r>
       <w:r>
@@ -4466,6 +4666,75 @@
         <w:jc w:val="both"/>
       </w:pPr>
       <w:r>
+        <w:rPr>
+          <w:noProof/>
+        </w:rPr>
+        <w:drawing>
+          <wp:anchor distT="0" distB="0" distL="114300" distR="114300" simplePos="0" relativeHeight="251677696" behindDoc="0" locked="0" layoutInCell="1" allowOverlap="1" wp14:anchorId="651B2480" wp14:editId="187BA824">
+            <wp:simplePos x="0" y="0"/>
+            <wp:positionH relativeFrom="margin">
+              <wp:posOffset>3371526</wp:posOffset>
+            </wp:positionH>
+            <wp:positionV relativeFrom="paragraph">
+              <wp:posOffset>283210</wp:posOffset>
+            </wp:positionV>
+            <wp:extent cx="2844800" cy="2487930"/>
+            <wp:effectExtent l="19050" t="19050" r="12700" b="26670"/>
+            <wp:wrapSquare wrapText="bothSides"/>
+            <wp:docPr id="97955065" name="Kép 7" descr="VLAN - Wikipedia"/>
+            <wp:cNvGraphicFramePr>
+              <a:graphicFrameLocks xmlns:a="http://schemas.openxmlformats.org/drawingml/2006/main" noChangeAspect="1"/>
+            </wp:cNvGraphicFramePr>
+            <a:graphic xmlns:a="http://schemas.openxmlformats.org/drawingml/2006/main">
+              <a:graphicData uri="http://schemas.openxmlformats.org/drawingml/2006/picture">
+                <pic:pic xmlns:pic="http://schemas.openxmlformats.org/drawingml/2006/picture">
+                  <pic:nvPicPr>
+                    <pic:cNvPr id="0" name="Picture 59" descr="VLAN - Wikipedia"/>
+                    <pic:cNvPicPr>
+                      <a:picLocks noChangeAspect="1" noChangeArrowheads="1"/>
+                    </pic:cNvPicPr>
+                  </pic:nvPicPr>
+                  <pic:blipFill>
+                    <a:blip r:embed="rId19" cstate="print">
+                      <a:extLst>
+                        <a:ext uri="{28A0092B-C50C-407E-A947-70E740481C1C}">
+                          <a14:useLocalDpi xmlns:a14="http://schemas.microsoft.com/office/drawing/2010/main" val="0"/>
+                        </a:ext>
+                      </a:extLst>
+                    </a:blip>
+                    <a:srcRect/>
+                    <a:stretch>
+                      <a:fillRect/>
+                    </a:stretch>
+                  </pic:blipFill>
+                  <pic:spPr bwMode="auto">
+                    <a:xfrm>
+                      <a:off x="0" y="0"/>
+                      <a:ext cx="2844800" cy="2487930"/>
+                    </a:xfrm>
+                    <a:prstGeom prst="rect">
+                      <a:avLst/>
+                    </a:prstGeom>
+                    <a:noFill/>
+                    <a:ln>
+                      <a:solidFill>
+                        <a:schemeClr val="tx1"/>
+                      </a:solidFill>
+                    </a:ln>
+                  </pic:spPr>
+                </pic:pic>
+              </a:graphicData>
+            </a:graphic>
+            <wp14:sizeRelH relativeFrom="margin">
+              <wp14:pctWidth>0</wp14:pctWidth>
+            </wp14:sizeRelH>
+            <wp14:sizeRelV relativeFrom="margin">
+              <wp14:pctHeight>0</wp14:pctHeight>
+            </wp14:sizeRelV>
+          </wp:anchor>
+        </w:drawing>
+      </w:r>
+      <w:r>
         <w:tab/>
         <w:t xml:space="preserve">A végeszközöket különböző csoportokba osztjuk logikailag. Ez egyrészt azt jelenti, hogy a </w:t>
       </w:r>
@@ -4571,131 +4840,131 @@
       </w:r>
       <w:proofErr w:type="spellEnd"/>
       <w:r>
-        <w:t xml:space="preserve"> </w:t>
+        <w:t xml:space="preserve"> rendelkezik mikor „szűzen” indul el. Ez a VLAN 1, ide van rendelve az összes </w:t>
+      </w:r>
+      <w:proofErr w:type="spellStart"/>
+      <w:r>
+        <w:t>interface</w:t>
+      </w:r>
+      <w:proofErr w:type="spellEnd"/>
+      <w:r>
+        <w:t xml:space="preserve">, </w:t>
+      </w:r>
+      <w:proofErr w:type="spellStart"/>
+      <w:r>
+        <w:t>Native</w:t>
+      </w:r>
+      <w:proofErr w:type="spellEnd"/>
+      <w:r>
+        <w:t xml:space="preserve"> és Management VLAN is. Nem módosítható vagy törölhető, viszont tag-</w:t>
+      </w:r>
+      <w:proofErr w:type="spellStart"/>
+      <w:r>
+        <w:t>elhető</w:t>
+      </w:r>
+      <w:proofErr w:type="spellEnd"/>
+      <w:r>
+        <w:t>.</w:t>
+      </w:r>
+      <w:r>
+        <w:t xml:space="preserve"> A Data VLAN-t hálózat eszközcsoportjainak mentén szétválasztott forgalom figyelésére használjuk.</w:t>
+      </w:r>
+      <w:r>
+        <w:t xml:space="preserve"> Az előző bekezdésben felhozott VLAN 5 is egy Data VLAN. Hálózat és hang kezelés nem engedélyezett rajta. A VLAN, amin viszont engedélyezett a hálózat</w:t>
+      </w:r>
+      <w:r>
+        <w:t xml:space="preserve"> kezelés, az a Management. Ez a rendszergazdai VLAN, amivel bejelentkeznek a hálózatra, és képesek az adatok monitorozására, legyen az Data VLAN-</w:t>
+      </w:r>
+      <w:proofErr w:type="spellStart"/>
+      <w:r>
+        <w:t>ból</w:t>
+      </w:r>
+      <w:proofErr w:type="spellEnd"/>
+      <w:r>
+        <w:t xml:space="preserve">, vagy protokollok használatából. A </w:t>
+      </w:r>
+      <w:proofErr w:type="spellStart"/>
+      <w:r>
+        <w:t>VoIP</w:t>
+      </w:r>
+      <w:proofErr w:type="spellEnd"/>
+      <w:r>
+        <w:t xml:space="preserve">, hosszú nevén </w:t>
+      </w:r>
+      <w:proofErr w:type="spellStart"/>
+      <w:r>
+        <w:t>Voice</w:t>
+      </w:r>
+      <w:proofErr w:type="spellEnd"/>
+      <w:r>
+        <w:t xml:space="preserve"> over Internet </w:t>
+      </w:r>
+      <w:proofErr w:type="spellStart"/>
+      <w:r>
+        <w:t>Protocol</w:t>
+      </w:r>
+      <w:proofErr w:type="spellEnd"/>
+      <w:r>
+        <w:t xml:space="preserve"> pedig az a speciális VLAN, ami kizárólag a hangátvitelre szolgál.</w:t>
+      </w:r>
+      <w:r>
+        <w:t xml:space="preserve"> </w:t>
+      </w:r>
+      <w:r>
+        <w:t>Az előző bekezdési példában egyetlen egy VLAN volt, viszont sokkal gyakoribb, hogy több VLAN van egy céges területen. Mivel mindegyik egy bizonyos fajta adat megfigyelésére és szeparálására alkalmas, szükség van egy olyanra, melyik</w:t>
+      </w:r>
+      <w:r>
+        <w:t xml:space="preserve"> képes nem VLAN-októl származó adatot kezelni, ki és be kommunikáció</w:t>
+      </w:r>
+      <w:r>
+        <w:t>t</w:t>
+      </w:r>
+      <w:r>
+        <w:t xml:space="preserve"> </w:t>
+      </w:r>
+      <w:r>
+        <w:t>megvalósítani</w:t>
+      </w:r>
+      <w:r>
+        <w:t xml:space="preserve">. Ez a </w:t>
+      </w:r>
+      <w:proofErr w:type="spellStart"/>
+      <w:r>
+        <w:t>native</w:t>
+      </w:r>
+      <w:proofErr w:type="spellEnd"/>
+      <w:r>
+        <w:t xml:space="preserve"> VLAN, ami nem rendelkezik</w:t>
+      </w:r>
+      <w:r>
+        <w:t xml:space="preserve"> a 802.1Q címkével, ezért tudd VLAN topológián kívülre kommunikálni.</w:t>
+      </w:r>
+      <w:r>
+        <w:t xml:space="preserve"> Bármilyen címke nélküli forgalmat önmagához irányít, hogy lebonyolítsa</w:t>
+      </w:r>
+      <w:r>
+        <w:t>.</w:t>
+      </w:r>
+      <w:r>
+        <w:t xml:space="preserve"> Két </w:t>
+      </w:r>
+      <w:proofErr w:type="spellStart"/>
+      <w:r>
+        <w:t>trunk</w:t>
+      </w:r>
+      <w:proofErr w:type="spellEnd"/>
+      <w:r>
+        <w:t xml:space="preserve"> végződésű </w:t>
+      </w:r>
+      <w:r>
+        <w:t>összeköttetésen</w:t>
+      </w:r>
+      <w:r>
+        <w:t xml:space="preserve"> átmenő </w:t>
       </w:r>
       <w:r>
         <w:lastRenderedPageBreak/>
-        <w:t xml:space="preserve">rendelkezik mikor „szűzen” indul el. Ez a VLAN 1, ide van rendelve az összes </w:t>
-      </w:r>
-      <w:proofErr w:type="spellStart"/>
-      <w:r>
-        <w:t>interface</w:t>
-      </w:r>
-      <w:proofErr w:type="spellEnd"/>
-      <w:r>
-        <w:t xml:space="preserve">, </w:t>
-      </w:r>
-      <w:proofErr w:type="spellStart"/>
-      <w:r>
-        <w:t>Native</w:t>
-      </w:r>
-      <w:proofErr w:type="spellEnd"/>
-      <w:r>
-        <w:t xml:space="preserve"> és Management VLAN is. Nem módosítható vagy törölhető, viszont tag-</w:t>
-      </w:r>
-      <w:proofErr w:type="spellStart"/>
-      <w:r>
-        <w:t>elhető</w:t>
-      </w:r>
-      <w:proofErr w:type="spellEnd"/>
-      <w:r>
-        <w:t>.</w:t>
-      </w:r>
-      <w:r>
-        <w:t xml:space="preserve"> A Data VLAN-t hálózat eszközcsoportjainak mentén szétválasztott forgalom figyelésére használjuk.</w:t>
-      </w:r>
-      <w:r>
-        <w:t xml:space="preserve"> Az előző bekezdésben felhozott VLAN 5 is egy Data VLAN. Hálózat és hang kezelés nem engedélyezett rajta. A VLAN, amin viszont engedélyezett a hálózat</w:t>
-      </w:r>
-      <w:r>
-        <w:t xml:space="preserve"> kezelés, az a Management. Ez a rendszergazdai VLAN, amivel bejelentkeznek a hálózatra, és képesek az adatok monitorozására, legyen az Data VLAN-</w:t>
-      </w:r>
-      <w:proofErr w:type="spellStart"/>
-      <w:r>
-        <w:t>ból</w:t>
-      </w:r>
-      <w:proofErr w:type="spellEnd"/>
-      <w:r>
-        <w:t xml:space="preserve">, vagy protokollok használatából. A </w:t>
-      </w:r>
-      <w:proofErr w:type="spellStart"/>
-      <w:r>
-        <w:t>VoIP</w:t>
-      </w:r>
-      <w:proofErr w:type="spellEnd"/>
-      <w:r>
-        <w:t xml:space="preserve">, hosszú nevén </w:t>
-      </w:r>
-      <w:proofErr w:type="spellStart"/>
-      <w:r>
-        <w:t>Voice</w:t>
-      </w:r>
-      <w:proofErr w:type="spellEnd"/>
-      <w:r>
-        <w:t xml:space="preserve"> over Internet </w:t>
-      </w:r>
-      <w:proofErr w:type="spellStart"/>
-      <w:r>
-        <w:t>Protocol</w:t>
-      </w:r>
-      <w:proofErr w:type="spellEnd"/>
-      <w:r>
-        <w:t xml:space="preserve"> pedig az a speciális VLAN, ami kizárólag a hangátvitelre szolgál.</w:t>
-      </w:r>
-      <w:r>
-        <w:t xml:space="preserve"> </w:t>
-      </w:r>
-      <w:r>
-        <w:t>Az előző bekezdési példában egyetlen egy VLAN volt, viszont sokkal gyakoribb, hogy több VLAN van egy céges területen. Mivel mindegyik egy bizonyos fajta adat megfigyelésére és szeparálására alkalmas, szükség van egy olyanra, melyik</w:t>
-      </w:r>
-      <w:r>
-        <w:t xml:space="preserve"> képes nem VLAN-októl származó adatot kezelni, ki és be kommunikáció</w:t>
-      </w:r>
-      <w:r>
-        <w:t>t</w:t>
-      </w:r>
-      <w:r>
-        <w:t xml:space="preserve"> </w:t>
-      </w:r>
-      <w:r>
-        <w:t>megvalósítani</w:t>
-      </w:r>
-      <w:r>
-        <w:t xml:space="preserve">. Ez a </w:t>
-      </w:r>
-      <w:proofErr w:type="spellStart"/>
-      <w:r>
-        <w:t>native</w:t>
-      </w:r>
-      <w:proofErr w:type="spellEnd"/>
-      <w:r>
-        <w:t xml:space="preserve"> VLAN, ami nem rendelkezik</w:t>
-      </w:r>
-      <w:r>
-        <w:t xml:space="preserve"> a 802.1Q címkével, ezért tudd VLAN topológián kívülre kommunikálni.</w:t>
-      </w:r>
-      <w:r>
-        <w:t xml:space="preserve"> Bármilyen címke nélküli forgalmat önmagához irányít, hogy lebonyolítsa</w:t>
-      </w:r>
-      <w:r>
-        <w:t>.</w:t>
-      </w:r>
-      <w:r>
-        <w:t xml:space="preserve"> Két </w:t>
-      </w:r>
-      <w:proofErr w:type="spellStart"/>
-      <w:r>
-        <w:t>trunk</w:t>
-      </w:r>
-      <w:proofErr w:type="spellEnd"/>
-      <w:r>
-        <w:t xml:space="preserve"> végződésű </w:t>
-      </w:r>
-      <w:r>
-        <w:t>összeköttetésen</w:t>
-      </w:r>
-      <w:r>
-        <w:t xml:space="preserve"> átmenő adatforgalmat</w:t>
+        <w:t>adatforgalmat</w:t>
       </w:r>
       <w:r>
         <w:t xml:space="preserve"> ellenőrzi.</w:t>
@@ -5411,7 +5680,6 @@
               <w:jc w:val="center"/>
             </w:pPr>
             <w:r>
-              <w:lastRenderedPageBreak/>
               <w:t>Access</w:t>
             </w:r>
           </w:p>
@@ -5772,7 +6040,11 @@
         <w:t xml:space="preserve"> </w:t>
       </w:r>
       <w:r>
-        <w:t xml:space="preserve">Egy másik opció az egy </w:t>
+        <w:t xml:space="preserve">Egy </w:t>
+      </w:r>
+      <w:r>
+        <w:lastRenderedPageBreak/>
+        <w:t xml:space="preserve">másik opció az egy </w:t>
       </w:r>
       <w:proofErr w:type="spellStart"/>
       <w:r>
@@ -5839,7 +6111,7 @@
       </w:pPr>
       <w:r>
         <w:pict w14:anchorId="56CB0611">
-          <v:rect id="_x0000_i1037" style="width:470.3pt;height:1.2pt" o:hralign="center" o:hrstd="t" o:hr="t" fillcolor="#a0a0a0" stroked="f"/>
+          <v:rect id="_x0000_i1034" style="width:470.3pt;height:1.2pt" o:hralign="center" o:hrstd="t" o:hr="t" fillcolor="#a0a0a0" stroked="f"/>
         </w:pict>
       </w:r>
     </w:p>
@@ -5902,6 +6174,69 @@
         <w:jc w:val="both"/>
       </w:pPr>
       <w:r>
+        <w:rPr>
+          <w:noProof/>
+        </w:rPr>
+        <w:drawing>
+          <wp:anchor distT="0" distB="0" distL="114300" distR="114300" simplePos="0" relativeHeight="251678720" behindDoc="0" locked="0" layoutInCell="1" allowOverlap="1" wp14:anchorId="4D96F8E4" wp14:editId="2397FAC2">
+            <wp:simplePos x="0" y="0"/>
+            <wp:positionH relativeFrom="column">
+              <wp:posOffset>3369262</wp:posOffset>
+            </wp:positionH>
+            <wp:positionV relativeFrom="paragraph">
+              <wp:posOffset>690856</wp:posOffset>
+            </wp:positionV>
+            <wp:extent cx="2956560" cy="2094865"/>
+            <wp:effectExtent l="19050" t="19050" r="15240" b="19685"/>
+            <wp:wrapSquare wrapText="bothSides"/>
+            <wp:docPr id="1759864990" name="Kép 8" descr="What is VTP? | NetworkAcademy.IO"/>
+            <wp:cNvGraphicFramePr>
+              <a:graphicFrameLocks xmlns:a="http://schemas.openxmlformats.org/drawingml/2006/main" noChangeAspect="1"/>
+            </wp:cNvGraphicFramePr>
+            <a:graphic xmlns:a="http://schemas.openxmlformats.org/drawingml/2006/main">
+              <a:graphicData uri="http://schemas.openxmlformats.org/drawingml/2006/picture">
+                <pic:pic xmlns:pic="http://schemas.openxmlformats.org/drawingml/2006/picture">
+                  <pic:nvPicPr>
+                    <pic:cNvPr id="0" name="Picture 61" descr="What is VTP? | NetworkAcademy.IO"/>
+                    <pic:cNvPicPr>
+                      <a:picLocks noChangeAspect="1" noChangeArrowheads="1"/>
+                    </pic:cNvPicPr>
+                  </pic:nvPicPr>
+                  <pic:blipFill>
+                    <a:blip r:embed="rId20" cstate="print">
+                      <a:extLst>
+                        <a:ext uri="{28A0092B-C50C-407E-A947-70E740481C1C}">
+                          <a14:useLocalDpi xmlns:a14="http://schemas.microsoft.com/office/drawing/2010/main" val="0"/>
+                        </a:ext>
+                      </a:extLst>
+                    </a:blip>
+                    <a:srcRect/>
+                    <a:stretch>
+                      <a:fillRect/>
+                    </a:stretch>
+                  </pic:blipFill>
+                  <pic:spPr bwMode="auto">
+                    <a:xfrm>
+                      <a:off x="0" y="0"/>
+                      <a:ext cx="2956560" cy="2094865"/>
+                    </a:xfrm>
+                    <a:prstGeom prst="rect">
+                      <a:avLst/>
+                    </a:prstGeom>
+                    <a:noFill/>
+                    <a:ln>
+                      <a:solidFill>
+                        <a:schemeClr val="tx1"/>
+                      </a:solidFill>
+                    </a:ln>
+                  </pic:spPr>
+                </pic:pic>
+              </a:graphicData>
+            </a:graphic>
+          </wp:anchor>
+        </w:drawing>
+      </w:r>
+      <w:r>
         <w:tab/>
       </w:r>
       <w:r>
@@ -6171,7 +6506,6 @@
         <w:jc w:val="both"/>
       </w:pPr>
       <w:r>
-        <w:lastRenderedPageBreak/>
         <w:tab/>
         <w:t xml:space="preserve">Ahhoz, hogy VTP topológiában részt vegyenek a </w:t>
       </w:r>
@@ -6202,7 +6536,7 @@
       </w:r>
       <w:r>
         <w:pict w14:anchorId="0E6AD6BD">
-          <v:rect id="_x0000_i1038" style="width:470.3pt;height:1.2pt" o:hralign="center" o:hrstd="t" o:hr="t" fillcolor="#a0a0a0" stroked="f"/>
+          <v:rect id="_x0000_i1035" style="width:470.3pt;height:1.2pt" o:hralign="center" o:hrstd="t" o:hr="t" fillcolor="#a0a0a0" stroked="f"/>
         </w:pict>
       </w:r>
     </w:p>
@@ -6318,6 +6652,7 @@
         <w:br/>
       </w:r>
       <w:r>
+        <w:lastRenderedPageBreak/>
         <w:tab/>
         <w:t xml:space="preserve">Az anomália, amit megakadályoz a feszítőfa a szórási vihar és hurok. A kettő szorosan össze fűződik egymással. Egy hurok akkor alakul ki topológiában, mikor redundáns van összekötve két eszköz. Tehát egynél több logikai elérési út van köztük. </w:t>
       </w:r>
@@ -6927,7 +7262,6 @@
               <w:jc w:val="center"/>
             </w:pPr>
             <w:r>
-              <w:lastRenderedPageBreak/>
               <w:t>Portállapot</w:t>
             </w:r>
           </w:p>
@@ -7400,6 +7734,7 @@
             </w:pPr>
             <w:proofErr w:type="spellStart"/>
             <w:r>
+              <w:lastRenderedPageBreak/>
               <w:t>Learning</w:t>
             </w:r>
             <w:proofErr w:type="spellEnd"/>
@@ -7610,7 +7945,7 @@
     <w:p>
       <w:r>
         <w:pict w14:anchorId="520FEBBD">
-          <v:rect id="_x0000_i1039" style="width:470.3pt;height:1.2pt" o:hralign="center" o:hrstd="t" o:hr="t" fillcolor="#a0a0a0" stroked="f"/>
+          <v:rect id="_x0000_i1036" style="width:470.3pt;height:1.2pt" o:hralign="center" o:hrstd="t" o:hr="t" fillcolor="#a0a0a0" stroked="f"/>
         </w:pict>
       </w:r>
     </w:p>
@@ -8015,6 +8350,75 @@
         <w:jc w:val="both"/>
       </w:pPr>
       <w:r>
+        <w:rPr>
+          <w:noProof/>
+        </w:rPr>
+        <w:drawing>
+          <wp:anchor distT="0" distB="0" distL="114300" distR="114300" simplePos="0" relativeHeight="251679744" behindDoc="0" locked="0" layoutInCell="1" allowOverlap="1" wp14:anchorId="79DFACD6" wp14:editId="28AFA2A7">
+            <wp:simplePos x="0" y="0"/>
+            <wp:positionH relativeFrom="column">
+              <wp:posOffset>3188599</wp:posOffset>
+            </wp:positionH>
+            <wp:positionV relativeFrom="paragraph">
+              <wp:posOffset>216140</wp:posOffset>
+            </wp:positionV>
+            <wp:extent cx="3172460" cy="2066290"/>
+            <wp:effectExtent l="19050" t="19050" r="27940" b="10160"/>
+            <wp:wrapSquare wrapText="bothSides"/>
+            <wp:docPr id="1160058221" name="Kép 9" descr="EtherChannel - Lesson and Lab"/>
+            <wp:cNvGraphicFramePr>
+              <a:graphicFrameLocks xmlns:a="http://schemas.openxmlformats.org/drawingml/2006/main" noChangeAspect="1"/>
+            </wp:cNvGraphicFramePr>
+            <a:graphic xmlns:a="http://schemas.openxmlformats.org/drawingml/2006/main">
+              <a:graphicData uri="http://schemas.openxmlformats.org/drawingml/2006/picture">
+                <pic:pic xmlns:pic="http://schemas.openxmlformats.org/drawingml/2006/picture">
+                  <pic:nvPicPr>
+                    <pic:cNvPr id="0" name="Picture 63" descr="EtherChannel - Lesson and Lab"/>
+                    <pic:cNvPicPr>
+                      <a:picLocks noChangeAspect="1" noChangeArrowheads="1"/>
+                    </pic:cNvPicPr>
+                  </pic:nvPicPr>
+                  <pic:blipFill>
+                    <a:blip r:embed="rId21" cstate="print">
+                      <a:extLst>
+                        <a:ext uri="{28A0092B-C50C-407E-A947-70E740481C1C}">
+                          <a14:useLocalDpi xmlns:a14="http://schemas.microsoft.com/office/drawing/2010/main" val="0"/>
+                        </a:ext>
+                      </a:extLst>
+                    </a:blip>
+                    <a:srcRect/>
+                    <a:stretch>
+                      <a:fillRect/>
+                    </a:stretch>
+                  </pic:blipFill>
+                  <pic:spPr bwMode="auto">
+                    <a:xfrm>
+                      <a:off x="0" y="0"/>
+                      <a:ext cx="3172460" cy="2066290"/>
+                    </a:xfrm>
+                    <a:prstGeom prst="rect">
+                      <a:avLst/>
+                    </a:prstGeom>
+                    <a:noFill/>
+                    <a:ln>
+                      <a:solidFill>
+                        <a:schemeClr val="tx1"/>
+                      </a:solidFill>
+                    </a:ln>
+                  </pic:spPr>
+                </pic:pic>
+              </a:graphicData>
+            </a:graphic>
+            <wp14:sizeRelH relativeFrom="margin">
+              <wp14:pctWidth>0</wp14:pctWidth>
+            </wp14:sizeRelH>
+            <wp14:sizeRelV relativeFrom="margin">
+              <wp14:pctHeight>0</wp14:pctHeight>
+            </wp14:sizeRelV>
+          </wp:anchor>
+        </w:drawing>
+      </w:r>
+      <w:r>
         <w:tab/>
         <w:t xml:space="preserve">Az </w:t>
       </w:r>
@@ -8063,7 +8467,7 @@
       </w:r>
       <w:r>
         <w:pict w14:anchorId="5470D5B8">
-          <v:rect id="_x0000_i1060" style="width:470.3pt;height:1.2pt" o:hralign="center" o:hrstd="t" o:hr="t" fillcolor="#a0a0a0" stroked="f"/>
+          <v:rect id="_x0000_i1037" style="width:470.3pt;height:1.2pt" o:hralign="center" o:hrstd="t" o:hr="t" fillcolor="#a0a0a0" stroked="f"/>
         </w:pict>
       </w:r>
     </w:p>
@@ -8092,7 +8496,6 @@
           <w:szCs w:val="44"/>
           <w:u w:val="single"/>
         </w:rPr>
-        <w:lastRenderedPageBreak/>
         <w:t>F</w:t>
       </w:r>
       <w:r>
@@ -8206,7 +8609,11 @@
         <w:t>Több fajta is létezik</w:t>
       </w:r>
       <w:r>
-        <w:t>, mint például VRRP, GLBP vagy HSRP</w:t>
+        <w:t xml:space="preserve">, mint például </w:t>
+      </w:r>
+      <w:r>
+        <w:lastRenderedPageBreak/>
+        <w:t>VRRP, GLBP vagy HSRP</w:t>
       </w:r>
       <w:r>
         <w:t xml:space="preserve">. Mi az utóbbit alkalmaztuk, ami a </w:t>
@@ -8241,6 +8648,69 @@
         <w:jc w:val="both"/>
       </w:pPr>
       <w:r>
+        <w:rPr>
+          <w:noProof/>
+        </w:rPr>
+        <w:drawing>
+          <wp:anchor distT="0" distB="0" distL="114300" distR="114300" simplePos="0" relativeHeight="251680768" behindDoc="0" locked="0" layoutInCell="1" allowOverlap="1" wp14:anchorId="17411EC7" wp14:editId="4A63ABF9">
+            <wp:simplePos x="0" y="0"/>
+            <wp:positionH relativeFrom="column">
+              <wp:posOffset>3714547</wp:posOffset>
+            </wp:positionH>
+            <wp:positionV relativeFrom="paragraph">
+              <wp:posOffset>41695</wp:posOffset>
+            </wp:positionV>
+            <wp:extent cx="2667635" cy="2535555"/>
+            <wp:effectExtent l="19050" t="19050" r="18415" b="17145"/>
+            <wp:wrapSquare wrapText="bothSides"/>
+            <wp:docPr id="1128982184" name="Kép 10" descr="A képen képernyőkép, kör, tervezés látható&#10;&#10;Előfordulhat, hogy az AI által létrehozott tartalom helytelen."/>
+            <wp:cNvGraphicFramePr>
+              <a:graphicFrameLocks xmlns:a="http://schemas.openxmlformats.org/drawingml/2006/main" noChangeAspect="1"/>
+            </wp:cNvGraphicFramePr>
+            <a:graphic xmlns:a="http://schemas.openxmlformats.org/drawingml/2006/main">
+              <a:graphicData uri="http://schemas.openxmlformats.org/drawingml/2006/picture">
+                <pic:pic xmlns:pic="http://schemas.openxmlformats.org/drawingml/2006/picture">
+                  <pic:nvPicPr>
+                    <pic:cNvPr id="1128982184" name="Kép 10" descr="A képen képernyőkép, kör, tervezés látható&#10;&#10;Előfordulhat, hogy az AI által létrehozott tartalom helytelen."/>
+                    <pic:cNvPicPr>
+                      <a:picLocks noChangeAspect="1" noChangeArrowheads="1"/>
+                    </pic:cNvPicPr>
+                  </pic:nvPicPr>
+                  <pic:blipFill>
+                    <a:blip r:embed="rId22">
+                      <a:extLst>
+                        <a:ext uri="{28A0092B-C50C-407E-A947-70E740481C1C}">
+                          <a14:useLocalDpi xmlns:a14="http://schemas.microsoft.com/office/drawing/2010/main" val="0"/>
+                        </a:ext>
+                      </a:extLst>
+                    </a:blip>
+                    <a:srcRect/>
+                    <a:stretch>
+                      <a:fillRect/>
+                    </a:stretch>
+                  </pic:blipFill>
+                  <pic:spPr bwMode="auto">
+                    <a:xfrm>
+                      <a:off x="0" y="0"/>
+                      <a:ext cx="2667635" cy="2535555"/>
+                    </a:xfrm>
+                    <a:prstGeom prst="rect">
+                      <a:avLst/>
+                    </a:prstGeom>
+                    <a:noFill/>
+                    <a:ln>
+                      <a:solidFill>
+                        <a:schemeClr val="tx1"/>
+                      </a:solidFill>
+                    </a:ln>
+                  </pic:spPr>
+                </pic:pic>
+              </a:graphicData>
+            </a:graphic>
+          </wp:anchor>
+        </w:drawing>
+      </w:r>
+      <w:r>
         <w:tab/>
         <w:t xml:space="preserve">A HSRP </w:t>
       </w:r>
@@ -8713,8 +9183,9 @@
     </w:p>
     <w:p>
       <w:r>
+        <w:lastRenderedPageBreak/>
         <w:pict w14:anchorId="163EC432">
-          <v:rect id="_x0000_i1041" style="width:470.3pt;height:1.2pt" o:hralign="center" o:hrstd="t" o:hr="t" fillcolor="#a0a0a0" stroked="f"/>
+          <v:rect id="_x0000_i1038" style="width:470.3pt;height:1.2pt" o:hralign="center" o:hrstd="t" o:hr="t" fillcolor="#a0a0a0" stroked="f"/>
         </w:pict>
       </w:r>
     </w:p>
@@ -8743,7 +9214,6 @@
           <w:szCs w:val="44"/>
           <w:u w:val="single"/>
         </w:rPr>
-        <w:lastRenderedPageBreak/>
         <w:t>OS</w:t>
       </w:r>
       <w:r>
@@ -8914,7 +9384,7 @@
                     </pic:cNvPicPr>
                   </pic:nvPicPr>
                   <pic:blipFill>
-                    <a:blip r:embed="rId16">
+                    <a:blip r:embed="rId23">
                       <a:extLst>
                         <a:ext uri="{28A0092B-C50C-407E-A947-70E740481C1C}">
                           <a14:useLocalDpi xmlns:a14="http://schemas.microsoft.com/office/drawing/2010/main" val="0"/>
@@ -9171,7 +9641,11 @@
         <w:t>-üzenet elárasztással</w:t>
       </w:r>
       <w:r>
-        <w:t xml:space="preserve"> egyeztetik egymással, az őket körülvevő felmért közvetlen és távoli hálózatokkal kapcsolatban. Természetesen, ha nem ugyanazt a nyelvet beszéli, a csomagot eldobják.</w:t>
+        <w:t xml:space="preserve"> egyeztetik egymással, az őket körülvevő felmért közvetlen és távoli </w:t>
+      </w:r>
+      <w:r>
+        <w:lastRenderedPageBreak/>
+        <w:t>hálózatokkal kapcsolatban. Természetesen, ha nem ugyanazt a nyelvet beszéli, a csomagot eldobják.</w:t>
       </w:r>
     </w:p>
     <w:p>
@@ -9179,7 +9653,6 @@
         <w:jc w:val="both"/>
       </w:pPr>
       <w:r>
-        <w:lastRenderedPageBreak/>
         <w:tab/>
         <w:t>Az OSPF egy nyílt szabvány, aminek több verziója is van. A legelső “</w:t>
       </w:r>
@@ -9688,7 +10161,11 @@
       </w:r>
       <w:proofErr w:type="gramEnd"/>
       <w:r>
-        <w:t>t használják fel, ha nincs RID. Ha sem RID, sem “</w:t>
+        <w:t xml:space="preserve">t </w:t>
+      </w:r>
+      <w:r>
+        <w:lastRenderedPageBreak/>
+        <w:t>használják fel, ha nincs RID. Ha sem RID, sem “</w:t>
       </w:r>
       <w:proofErr w:type="spellStart"/>
       <w:r>
@@ -9739,11 +10216,7 @@
         <w:t>Backup DR</w:t>
       </w:r>
       <w:r>
-        <w:t xml:space="preserve">” lesz, aki akkor </w:t>
-      </w:r>
-      <w:r>
-        <w:lastRenderedPageBreak/>
-        <w:t>kerül éles helyzetbe, amikor a “</w:t>
+        <w:t>” lesz, aki akkor kerül éles helyzetbe, amikor a “</w:t>
       </w:r>
       <w:r>
         <w:rPr>
@@ -9964,7 +10437,7 @@
       </w:pPr>
       <w:r>
         <w:pict w14:anchorId="21B0D7D5">
-          <v:rect id="_x0000_i1078" style="width:470.3pt;height:1.2pt" o:hralign="center" o:hrstd="t" o:hr="t" fillcolor="#a0a0a0" stroked="f"/>
+          <v:rect id="_x0000_i1039" style="width:470.3pt;height:1.2pt" o:hralign="center" o:hrstd="t" o:hr="t" fillcolor="#a0a0a0" stroked="f"/>
         </w:pict>
       </w:r>
     </w:p>
@@ -10031,7 +10504,11 @@
       </w:r>
       <w:proofErr w:type="spellEnd"/>
       <w:r>
-        <w:t xml:space="preserve"> Shell, egy hálózati protokoll, amit a Telnet helyettesítésére találtak ki, ugyanis az modern mércék szerint elavult. Az említett Telnet lényege az volt, hogy olyan elérést és Shell-t biztosít, amivel úgy érjük el a hálózatról a kívánt eszközt, mintha fizikailag rá lennénk kötve konzol kábellel. A probléma vele legfőképpen az volt, hogy nem tartalmazz titkosítást. Az SSH egy továbbfejlesztés ebből és más szempontokból is, ugyanis tartalmaz aszimmetrikus kulcsos titkosítást. TCP protokollt alkalmazz, azon belül a 22-es port-t használja.</w:t>
+        <w:t xml:space="preserve"> Shell, egy hálózati protokoll, amit a Telnet helyettesítésére találtak ki, ugyanis az modern mércék szerint elavult. Az említett Telnet lényege az volt, hogy olyan elérést és Shell-t biztosít, amivel úgy érjük el a hálózatról a kívánt eszközt, mintha fizikailag rá lennénk kötve konzol kábellel. A probléma vele legfőképpen az volt, hogy nem tartalmazz titkosítást. Az SSH </w:t>
+      </w:r>
+      <w:r>
+        <w:lastRenderedPageBreak/>
+        <w:t>egy továbbfejlesztés ebből és más szempontokból is, ugyanis tartalmaz aszimmetrikus kulcsos titkosítást. TCP protokollt alkalmazz, azon belül a 22-es port-t használja.</w:t>
       </w:r>
     </w:p>
     <w:p>
@@ -10039,7 +10516,75 @@
         <w:jc w:val="both"/>
       </w:pPr>
       <w:r>
-        <w:lastRenderedPageBreak/>
+        <w:rPr>
+          <w:noProof/>
+        </w:rPr>
+        <w:drawing>
+          <wp:anchor distT="0" distB="0" distL="114300" distR="114300" simplePos="0" relativeHeight="251676672" behindDoc="0" locked="0" layoutInCell="1" allowOverlap="1" wp14:anchorId="695F3D5C" wp14:editId="014599BA">
+            <wp:simplePos x="0" y="0"/>
+            <wp:positionH relativeFrom="column">
+              <wp:posOffset>3304911</wp:posOffset>
+            </wp:positionH>
+            <wp:positionV relativeFrom="paragraph">
+              <wp:posOffset>196131</wp:posOffset>
+            </wp:positionV>
+            <wp:extent cx="3095625" cy="3689985"/>
+            <wp:effectExtent l="19050" t="19050" r="28575" b="24765"/>
+            <wp:wrapSquare wrapText="bothSides"/>
+            <wp:docPr id="1227981040" name="Kép 6" descr="ByteByteGo | How does SSH work?"/>
+            <wp:cNvGraphicFramePr>
+              <a:graphicFrameLocks xmlns:a="http://schemas.openxmlformats.org/drawingml/2006/main" noChangeAspect="1"/>
+            </wp:cNvGraphicFramePr>
+            <a:graphic xmlns:a="http://schemas.openxmlformats.org/drawingml/2006/main">
+              <a:graphicData uri="http://schemas.openxmlformats.org/drawingml/2006/picture">
+                <pic:pic xmlns:pic="http://schemas.openxmlformats.org/drawingml/2006/picture">
+                  <pic:nvPicPr>
+                    <pic:cNvPr id="0" name="Picture 55" descr="ByteByteGo | How does SSH work?"/>
+                    <pic:cNvPicPr>
+                      <a:picLocks noChangeAspect="1" noChangeArrowheads="1"/>
+                    </pic:cNvPicPr>
+                  </pic:nvPicPr>
+                  <pic:blipFill>
+                    <a:blip r:embed="rId24" cstate="print">
+                      <a:extLst>
+                        <a:ext uri="{28A0092B-C50C-407E-A947-70E740481C1C}">
+                          <a14:useLocalDpi xmlns:a14="http://schemas.microsoft.com/office/drawing/2010/main" val="0"/>
+                        </a:ext>
+                      </a:extLst>
+                    </a:blip>
+                    <a:srcRect/>
+                    <a:stretch>
+                      <a:fillRect/>
+                    </a:stretch>
+                  </pic:blipFill>
+                  <pic:spPr bwMode="auto">
+                    <a:xfrm>
+                      <a:off x="0" y="0"/>
+                      <a:ext cx="3095625" cy="3689985"/>
+                    </a:xfrm>
+                    <a:prstGeom prst="rect">
+                      <a:avLst/>
+                    </a:prstGeom>
+                    <a:noFill/>
+                    <a:ln>
+                      <a:solidFill>
+                        <a:schemeClr val="tx1"/>
+                      </a:solidFill>
+                    </a:ln>
+                  </pic:spPr>
+                </pic:pic>
+              </a:graphicData>
+            </a:graphic>
+            <wp14:sizeRelH relativeFrom="margin">
+              <wp14:pctWidth>0</wp14:pctWidth>
+            </wp14:sizeRelH>
+            <wp14:sizeRelV relativeFrom="margin">
+              <wp14:pctHeight>0</wp14:pctHeight>
+            </wp14:sizeRelV>
+          </wp:anchor>
+        </w:drawing>
+      </w:r>
+      <w:r>
         <w:tab/>
         <w:t>A működése részletesebben lebontva az alábbi. Az aszimmetrikus kulcsokból van kettő, egy publikus és egy privát. Gyakran fogalmaznak úgy, mint, hogy ezek ujjlenyomatok, nem véletlenül. Ezen kulcs párokkal, legeslegfőképpen a priváttal, ami egy hosszú adatsor, kiadhatja magát az ember valakinek a hálózaton, a digitális identitás nevében érhet el erőforrásokat és konfigurálhatja őket. A publikus kulcs matematikailag van deriválva a privátból, ezt biztonságosan meg lehet osztani egy SSH szerverrel vagy a megfelelő erőforrással. Egy felhasználó bejelentkezése során, a felhasználó felcsatlakozik, az elérni kívánt eszköz generál egy „</w:t>
       </w:r>
@@ -10085,7 +10630,7 @@
     <w:p>
       <w:r>
         <w:pict w14:anchorId="2A0E0452">
-          <v:rect id="_x0000_i1069" style="width:470.3pt;height:1.2pt" o:hralign="center" o:hrstd="t" o:hr="t" fillcolor="#a0a0a0" stroked="f"/>
+          <v:rect id="_x0000_i1040" style="width:470.3pt;height:1.2pt" o:hralign="center" o:hrstd="t" o:hr="t" fillcolor="#a0a0a0" stroked="f"/>
         </w:pict>
       </w:r>
     </w:p>
@@ -10114,6 +10659,7 @@
           <w:szCs w:val="44"/>
           <w:u w:val="single"/>
         </w:rPr>
+        <w:lastRenderedPageBreak/>
         <w:t>DH</w:t>
       </w:r>
       <w:r>
@@ -10148,6 +10694,75 @@
         <w:jc w:val="both"/>
       </w:pPr>
       <w:r>
+        <w:rPr>
+          <w:noProof/>
+        </w:rPr>
+        <w:drawing>
+          <wp:anchor distT="0" distB="0" distL="114300" distR="114300" simplePos="0" relativeHeight="251675648" behindDoc="0" locked="0" layoutInCell="1" allowOverlap="1" wp14:anchorId="51C8B99F" wp14:editId="53BC0BAD">
+            <wp:simplePos x="0" y="0"/>
+            <wp:positionH relativeFrom="column">
+              <wp:posOffset>2926511</wp:posOffset>
+            </wp:positionH>
+            <wp:positionV relativeFrom="paragraph">
+              <wp:posOffset>1244756</wp:posOffset>
+            </wp:positionV>
+            <wp:extent cx="3520440" cy="1604010"/>
+            <wp:effectExtent l="19050" t="19050" r="22860" b="15240"/>
+            <wp:wrapSquare wrapText="bothSides"/>
+            <wp:docPr id="1060296371" name="Kép 5" descr="How DHCP works Explained with Examples"/>
+            <wp:cNvGraphicFramePr>
+              <a:graphicFrameLocks xmlns:a="http://schemas.openxmlformats.org/drawingml/2006/main" noChangeAspect="1"/>
+            </wp:cNvGraphicFramePr>
+            <a:graphic xmlns:a="http://schemas.openxmlformats.org/drawingml/2006/main">
+              <a:graphicData uri="http://schemas.openxmlformats.org/drawingml/2006/picture">
+                <pic:pic xmlns:pic="http://schemas.openxmlformats.org/drawingml/2006/picture">
+                  <pic:nvPicPr>
+                    <pic:cNvPr id="0" name="Picture 51" descr="How DHCP works Explained with Examples"/>
+                    <pic:cNvPicPr>
+                      <a:picLocks noChangeAspect="1" noChangeArrowheads="1"/>
+                    </pic:cNvPicPr>
+                  </pic:nvPicPr>
+                  <pic:blipFill>
+                    <a:blip r:embed="rId25">
+                      <a:extLst>
+                        <a:ext uri="{28A0092B-C50C-407E-A947-70E740481C1C}">
+                          <a14:useLocalDpi xmlns:a14="http://schemas.microsoft.com/office/drawing/2010/main" val="0"/>
+                        </a:ext>
+                      </a:extLst>
+                    </a:blip>
+                    <a:srcRect/>
+                    <a:stretch>
+                      <a:fillRect/>
+                    </a:stretch>
+                  </pic:blipFill>
+                  <pic:spPr bwMode="auto">
+                    <a:xfrm>
+                      <a:off x="0" y="0"/>
+                      <a:ext cx="3520440" cy="1604010"/>
+                    </a:xfrm>
+                    <a:prstGeom prst="rect">
+                      <a:avLst/>
+                    </a:prstGeom>
+                    <a:noFill/>
+                    <a:ln>
+                      <a:solidFill>
+                        <a:schemeClr val="tx1"/>
+                      </a:solidFill>
+                    </a:ln>
+                  </pic:spPr>
+                </pic:pic>
+              </a:graphicData>
+            </a:graphic>
+            <wp14:sizeRelH relativeFrom="margin">
+              <wp14:pctWidth>0</wp14:pctWidth>
+            </wp14:sizeRelH>
+            <wp14:sizeRelV relativeFrom="margin">
+              <wp14:pctHeight>0</wp14:pctHeight>
+            </wp14:sizeRelV>
+          </wp:anchor>
+        </w:drawing>
+      </w:r>
+      <w:r>
         <w:tab/>
       </w:r>
       <w:r>
@@ -10398,9 +11013,8 @@
     </w:p>
     <w:p>
       <w:r>
-        <w:lastRenderedPageBreak/>
         <w:pict w14:anchorId="76C87442">
-          <v:rect id="_x0000_i1070" style="width:470.3pt;height:1.2pt" o:hralign="center" o:hrstd="t" o:hr="t" fillcolor="#a0a0a0" stroked="f"/>
+          <v:rect id="_x0000_i1071" style="width:470.3pt;height:1.2pt" o:hralign="center" o:hrstd="t" o:hr="t" fillcolor="#a0a0a0" stroked="f"/>
         </w:pict>
       </w:r>
     </w:p>
@@ -10420,6 +11034,63 @@
       </w:pPr>
       <w:r>
         <w:rPr>
+          <w:noProof/>
+        </w:rPr>
+        <w:drawing>
+          <wp:anchor distT="0" distB="0" distL="114300" distR="114300" simplePos="0" relativeHeight="251673600" behindDoc="0" locked="0" layoutInCell="1" allowOverlap="0" wp14:anchorId="43BB06D6" wp14:editId="3A780E01">
+            <wp:simplePos x="0" y="0"/>
+            <wp:positionH relativeFrom="page">
+              <wp:posOffset>4244124</wp:posOffset>
+            </wp:positionH>
+            <wp:positionV relativeFrom="margin">
+              <wp:align>bottom</wp:align>
+            </wp:positionV>
+            <wp:extent cx="3029585" cy="3379470"/>
+            <wp:effectExtent l="19050" t="19050" r="18415" b="11430"/>
+            <wp:wrapSquare wrapText="bothSides"/>
+            <wp:docPr id="42" name="Picture 42" descr="A képen szöveg, képernyőkép, szám, tervezés látható&#10;&#10;Előfordulhat, hogy az AI által létrehozott tartalom helytelen."/>
+            <wp:cNvGraphicFramePr/>
+            <a:graphic xmlns:a="http://schemas.openxmlformats.org/drawingml/2006/main">
+              <a:graphicData uri="http://schemas.openxmlformats.org/drawingml/2006/picture">
+                <pic:pic xmlns:pic="http://schemas.openxmlformats.org/drawingml/2006/picture">
+                  <pic:nvPicPr>
+                    <pic:cNvPr id="42" name="Picture 42" descr="A képen szöveg, képernyőkép, szám, tervezés látható&#10;&#10;Előfordulhat, hogy az AI által létrehozott tartalom helytelen."/>
+                    <pic:cNvPicPr/>
+                  </pic:nvPicPr>
+                  <pic:blipFill>
+                    <a:blip r:embed="rId26"/>
+                    <a:stretch>
+                      <a:fillRect/>
+                    </a:stretch>
+                  </pic:blipFill>
+                  <pic:spPr>
+                    <a:xfrm>
+                      <a:off x="0" y="0"/>
+                      <a:ext cx="3029585" cy="3379470"/>
+                    </a:xfrm>
+                    <a:prstGeom prst="rect">
+                      <a:avLst/>
+                    </a:prstGeom>
+                    <a:ln>
+                      <a:solidFill>
+                        <a:schemeClr val="tx1"/>
+                      </a:solidFill>
+                    </a:ln>
+                  </pic:spPr>
+                </pic:pic>
+              </a:graphicData>
+            </a:graphic>
+            <wp14:sizeRelH relativeFrom="margin">
+              <wp14:pctWidth>0</wp14:pctWidth>
+            </wp14:sizeRelH>
+            <wp14:sizeRelV relativeFrom="margin">
+              <wp14:pctHeight>0</wp14:pctHeight>
+            </wp14:sizeRelV>
+          </wp:anchor>
+        </w:drawing>
+      </w:r>
+      <w:r>
+        <w:rPr>
           <w:rStyle w:val="CmChar"/>
           <w:rFonts w:ascii="Bell MT" w:hAnsi="Bell MT"/>
           <w:b/>
@@ -10503,6 +11174,7 @@
         <w:jc w:val="both"/>
       </w:pPr>
       <w:r>
+        <w:lastRenderedPageBreak/>
         <w:t xml:space="preserve">Az „A” típusú rekordok egy </w:t>
       </w:r>
       <w:proofErr w:type="spellStart"/>
@@ -10814,6 +11486,67 @@
     </w:p>
     <w:p>
       <w:r>
+        <w:rPr>
+          <w:noProof/>
+        </w:rPr>
+        <w:drawing>
+          <wp:anchor distT="0" distB="0" distL="114300" distR="114300" simplePos="0" relativeHeight="251681792" behindDoc="0" locked="0" layoutInCell="1" allowOverlap="1" wp14:anchorId="7301276A" wp14:editId="2C6F8611">
+            <wp:simplePos x="0" y="0"/>
+            <wp:positionH relativeFrom="column">
+              <wp:posOffset>2575908</wp:posOffset>
+            </wp:positionH>
+            <wp:positionV relativeFrom="paragraph">
+              <wp:posOffset>1111190</wp:posOffset>
+            </wp:positionV>
+            <wp:extent cx="3716020" cy="1860550"/>
+            <wp:effectExtent l="0" t="0" r="0" b="6350"/>
+            <wp:wrapSquare wrapText="bothSides"/>
+            <wp:docPr id="1630715877" name="Kép 11" descr="FTP Server Working and its Benefits - GeeksforGeeks"/>
+            <wp:cNvGraphicFramePr>
+              <a:graphicFrameLocks xmlns:a="http://schemas.openxmlformats.org/drawingml/2006/main" noChangeAspect="1"/>
+            </wp:cNvGraphicFramePr>
+            <a:graphic xmlns:a="http://schemas.openxmlformats.org/drawingml/2006/main">
+              <a:graphicData uri="http://schemas.openxmlformats.org/drawingml/2006/picture">
+                <pic:pic xmlns:pic="http://schemas.openxmlformats.org/drawingml/2006/picture">
+                  <pic:nvPicPr>
+                    <pic:cNvPr id="0" name="Picture 73" descr="FTP Server Working and its Benefits - GeeksforGeeks"/>
+                    <pic:cNvPicPr>
+                      <a:picLocks noChangeAspect="1" noChangeArrowheads="1"/>
+                    </pic:cNvPicPr>
+                  </pic:nvPicPr>
+                  <pic:blipFill>
+                    <a:blip r:embed="rId27">
+                      <a:extLst>
+                        <a:ext uri="{28A0092B-C50C-407E-A947-70E740481C1C}">
+                          <a14:useLocalDpi xmlns:a14="http://schemas.microsoft.com/office/drawing/2010/main" val="0"/>
+                        </a:ext>
+                      </a:extLst>
+                    </a:blip>
+                    <a:srcRect/>
+                    <a:stretch>
+                      <a:fillRect/>
+                    </a:stretch>
+                  </pic:blipFill>
+                  <pic:spPr bwMode="auto">
+                    <a:xfrm>
+                      <a:off x="0" y="0"/>
+                      <a:ext cx="3716020" cy="1860550"/>
+                    </a:xfrm>
+                    <a:prstGeom prst="rect">
+                      <a:avLst/>
+                    </a:prstGeom>
+                    <a:noFill/>
+                    <a:ln>
+                      <a:noFill/>
+                    </a:ln>
+                  </pic:spPr>
+                </pic:pic>
+              </a:graphicData>
+            </a:graphic>
+          </wp:anchor>
+        </w:drawing>
+      </w:r>
+      <w:r>
         <w:tab/>
         <w:t xml:space="preserve">Az FTP működése során két kapcsolat nyílik meg, ami összeköti az interakcióban résztvevő eszközöket. </w:t>
       </w:r>
@@ -10898,11 +11631,7 @@
         <w:t xml:space="preserve">kilistázni. </w:t>
       </w:r>
       <w:r>
-        <w:t xml:space="preserve">Az adat továbbítás </w:t>
-      </w:r>
-      <w:r>
-        <w:lastRenderedPageBreak/>
-        <w:t xml:space="preserve">során pedig az FTP </w:t>
+        <w:t xml:space="preserve">Az adat továbbítás során pedig az FTP </w:t>
       </w:r>
       <w:r>
         <w:t>háromfajta</w:t>
@@ -10976,7 +11705,7 @@
     <w:p>
       <w:r>
         <w:pict w14:anchorId="5EFFEFFD">
-          <v:rect id="_x0000_i1065" style="width:470.3pt;height:1.2pt" o:hralign="center" o:hrstd="t" o:hr="t" fillcolor="#a0a0a0" stroked="f"/>
+          <v:rect id="_x0000_i1043" style="width:470.3pt;height:1.2pt" o:hralign="center" o:hrstd="t" o:hr="t" fillcolor="#a0a0a0" stroked="f"/>
         </w:pict>
       </w:r>
     </w:p>
@@ -11005,6 +11734,7 @@
           <w:szCs w:val="44"/>
           <w:u w:val="single"/>
         </w:rPr>
+        <w:lastRenderedPageBreak/>
         <w:t>TF</w:t>
       </w:r>
       <w:r>
@@ -11036,6 +11766,75 @@
     </w:p>
     <w:p>
       <w:r>
+        <w:rPr>
+          <w:noProof/>
+        </w:rPr>
+        <w:drawing>
+          <wp:anchor distT="0" distB="0" distL="114300" distR="114300" simplePos="0" relativeHeight="251674624" behindDoc="0" locked="0" layoutInCell="1" allowOverlap="1" wp14:anchorId="220383D9" wp14:editId="60A7D24C">
+            <wp:simplePos x="0" y="0"/>
+            <wp:positionH relativeFrom="column">
+              <wp:posOffset>3785810</wp:posOffset>
+            </wp:positionH>
+            <wp:positionV relativeFrom="paragraph">
+              <wp:posOffset>170456</wp:posOffset>
+            </wp:positionV>
+            <wp:extent cx="2479040" cy="1904365"/>
+            <wp:effectExtent l="19050" t="19050" r="16510" b="19685"/>
+            <wp:wrapSquare wrapText="bothSides"/>
+            <wp:docPr id="238915517" name="Kép 3" descr="The TCP/IP Guide - TFTP Detailed Operation and Messaging"/>
+            <wp:cNvGraphicFramePr>
+              <a:graphicFrameLocks xmlns:a="http://schemas.openxmlformats.org/drawingml/2006/main" noChangeAspect="1"/>
+            </wp:cNvGraphicFramePr>
+            <a:graphic xmlns:a="http://schemas.openxmlformats.org/drawingml/2006/main">
+              <a:graphicData uri="http://schemas.openxmlformats.org/drawingml/2006/picture">
+                <pic:pic xmlns:pic="http://schemas.openxmlformats.org/drawingml/2006/picture">
+                  <pic:nvPicPr>
+                    <pic:cNvPr id="0" name="Picture 27" descr="The TCP/IP Guide - TFTP Detailed Operation and Messaging"/>
+                    <pic:cNvPicPr>
+                      <a:picLocks noChangeAspect="1" noChangeArrowheads="1"/>
+                    </pic:cNvPicPr>
+                  </pic:nvPicPr>
+                  <pic:blipFill>
+                    <a:blip r:embed="rId28">
+                      <a:extLst>
+                        <a:ext uri="{28A0092B-C50C-407E-A947-70E740481C1C}">
+                          <a14:useLocalDpi xmlns:a14="http://schemas.microsoft.com/office/drawing/2010/main" val="0"/>
+                        </a:ext>
+                      </a:extLst>
+                    </a:blip>
+                    <a:srcRect/>
+                    <a:stretch>
+                      <a:fillRect/>
+                    </a:stretch>
+                  </pic:blipFill>
+                  <pic:spPr bwMode="auto">
+                    <a:xfrm>
+                      <a:off x="0" y="0"/>
+                      <a:ext cx="2479040" cy="1904365"/>
+                    </a:xfrm>
+                    <a:prstGeom prst="rect">
+                      <a:avLst/>
+                    </a:prstGeom>
+                    <a:noFill/>
+                    <a:ln>
+                      <a:solidFill>
+                        <a:schemeClr val="tx1"/>
+                      </a:solidFill>
+                    </a:ln>
+                  </pic:spPr>
+                </pic:pic>
+              </a:graphicData>
+            </a:graphic>
+            <wp14:sizeRelH relativeFrom="margin">
+              <wp14:pctWidth>0</wp14:pctWidth>
+            </wp14:sizeRelH>
+            <wp14:sizeRelV relativeFrom="margin">
+              <wp14:pctHeight>0</wp14:pctHeight>
+            </wp14:sizeRelV>
+          </wp:anchor>
+        </w:drawing>
+      </w:r>
+      <w:r>
         <w:tab/>
       </w:r>
       <w:r>
@@ -11063,30 +11862,205 @@
       </w:r>
       <w:proofErr w:type="spellEnd"/>
       <w:r>
-        <w:t xml:space="preserve">, tehát TFTP, OSI </w:t>
-      </w:r>
-      <w:proofErr w:type="spellStart"/>
-      <w:r>
-        <w:t>Model</w:t>
-      </w:r>
-      <w:proofErr w:type="spellEnd"/>
-      <w:r>
-        <w:t xml:space="preserve"> 7 rétegéhez kapcsolt UDP alapú, 69. port-t ha</w:t>
-      </w:r>
-      <w:r>
-        <w:t>s</w:t>
-      </w:r>
-      <w:r>
-        <w:t xml:space="preserve">ználó, fájl továbbításra alkalmas protokoll. </w:t>
-      </w:r>
-      <w:r>
-        <w:t xml:space="preserve">Kliens és </w:t>
+        <w:t xml:space="preserve">, </w:t>
+      </w:r>
+      <w:r>
+        <w:t xml:space="preserve">röviden </w:t>
+      </w:r>
+      <w:r>
+        <w:t xml:space="preserve">TFTP, </w:t>
+      </w:r>
+      <w:r>
+        <w:t xml:space="preserve">az </w:t>
+      </w:r>
+      <w:r>
+        <w:t xml:space="preserve">OSI </w:t>
+      </w:r>
+      <w:r>
+        <w:t>Modell</w:t>
+      </w:r>
+      <w:r>
+        <w:t xml:space="preserve"> </w:t>
+      </w:r>
+      <w:r>
+        <w:t xml:space="preserve">egyik </w:t>
+      </w:r>
+      <w:r>
+        <w:t>olyan protokollja,</w:t>
+      </w:r>
+      <w:r>
+        <w:t xml:space="preserve"> amely a </w:t>
+      </w:r>
+      <w:r>
+        <w:t>7</w:t>
+      </w:r>
+      <w:r>
+        <w:t>.</w:t>
+      </w:r>
+      <w:r>
+        <w:t xml:space="preserve"> réteg</w:t>
+      </w:r>
+      <w:r>
+        <w:t>en helyezkedik el és</w:t>
+      </w:r>
+      <w:r>
+        <w:t xml:space="preserve"> UDP</w:t>
+      </w:r>
+      <w:r>
+        <w:t>-n alapul</w:t>
+      </w:r>
+      <w:r>
+        <w:t xml:space="preserve">. </w:t>
+      </w:r>
+      <w:r>
+        <w:t>Feladata</w:t>
+      </w:r>
+      <w:r>
+        <w:t xml:space="preserve">, hogy fájlokat </w:t>
+      </w:r>
+      <w:r>
+        <w:t xml:space="preserve">szállítson kliensek és szerverek között oda-vissza, és célja eléréséhez a 69-es </w:t>
+      </w:r>
+      <w:proofErr w:type="spellStart"/>
+      <w:r>
+        <w:t>portot</w:t>
+      </w:r>
+      <w:proofErr w:type="spellEnd"/>
+      <w:r>
+        <w:t xml:space="preserve"> alkalmazza. </w:t>
+      </w:r>
+      <w:r>
+        <w:t>Négy fajta TFTP üzenet létezik:</w:t>
       </w:r>
     </w:p>
     <w:p>
+      <w:pPr>
+        <w:pStyle w:val="Listaszerbekezds"/>
+        <w:numPr>
+          <w:ilvl w:val="0"/>
+          <w:numId w:val="1"/>
+        </w:numPr>
+      </w:pPr>
+      <w:r>
+        <w:t xml:space="preserve">Read </w:t>
+      </w:r>
+      <w:proofErr w:type="spellStart"/>
+      <w:r>
+        <w:t>Request</w:t>
+      </w:r>
+      <w:proofErr w:type="spellEnd"/>
+      <w:r>
+        <w:t xml:space="preserve"> (</w:t>
+      </w:r>
+      <w:proofErr w:type="spellStart"/>
+      <w:r>
+        <w:t>Type</w:t>
+      </w:r>
+      <w:proofErr w:type="spellEnd"/>
+      <w:r>
+        <w:t xml:space="preserve"> 1): Ezt az üzenetet egy kliens küldi egy szerver felé annak érdekében, hogy egy fájl másolatát lekérje az adott cél eszközről.</w:t>
+      </w:r>
+    </w:p>
+    <w:p>
+      <w:pPr>
+        <w:pStyle w:val="Listaszerbekezds"/>
+        <w:numPr>
+          <w:ilvl w:val="0"/>
+          <w:numId w:val="1"/>
+        </w:numPr>
+      </w:pPr>
+      <w:proofErr w:type="spellStart"/>
+      <w:r>
+        <w:t>Write</w:t>
+      </w:r>
+      <w:proofErr w:type="spellEnd"/>
+      <w:r>
+        <w:t xml:space="preserve"> </w:t>
+      </w:r>
+      <w:proofErr w:type="spellStart"/>
+      <w:r>
+        <w:t>Request</w:t>
+      </w:r>
+      <w:proofErr w:type="spellEnd"/>
+      <w:r>
+        <w:t xml:space="preserve"> (</w:t>
+      </w:r>
+      <w:proofErr w:type="spellStart"/>
+      <w:r>
+        <w:t>Type</w:t>
+      </w:r>
+      <w:proofErr w:type="spellEnd"/>
+      <w:r>
+        <w:t xml:space="preserve"> 2): </w:t>
+      </w:r>
+      <w:r>
+        <w:t>A kliens küldi a szervernek, hogy egy fájlt felírjon a fájlszerverre.</w:t>
+      </w:r>
+    </w:p>
+    <w:p>
+      <w:pPr>
+        <w:pStyle w:val="Listaszerbekezds"/>
+        <w:numPr>
+          <w:ilvl w:val="0"/>
+          <w:numId w:val="1"/>
+        </w:numPr>
+      </w:pPr>
+      <w:r>
+        <w:t>Data (</w:t>
+      </w:r>
+      <w:proofErr w:type="spellStart"/>
+      <w:r>
+        <w:t>Type</w:t>
+      </w:r>
+      <w:proofErr w:type="spellEnd"/>
+      <w:r>
+        <w:t xml:space="preserve"> 3):</w:t>
+      </w:r>
+      <w:r>
+        <w:t xml:space="preserve"> Egy fájl részlete, amit másolunk a kliensre vagy kliensről. Egy ilyen blokk maximum kapacitása 512 </w:t>
+      </w:r>
+      <w:proofErr w:type="spellStart"/>
+      <w:r>
+        <w:t>oktet</w:t>
+      </w:r>
+      <w:proofErr w:type="spellEnd"/>
+      <w:r>
+        <w:t>.</w:t>
+      </w:r>
+    </w:p>
+    <w:p>
+      <w:pPr>
+        <w:pStyle w:val="Listaszerbekezds"/>
+        <w:numPr>
+          <w:ilvl w:val="0"/>
+          <w:numId w:val="1"/>
+        </w:numPr>
+        <w:ind w:left="1416" w:firstLine="0"/>
+      </w:pPr>
+      <w:proofErr w:type="spellStart"/>
+      <w:r>
+        <w:t>Acknowledgement</w:t>
+      </w:r>
+      <w:proofErr w:type="spellEnd"/>
+      <w:r>
+        <w:t xml:space="preserve"> (</w:t>
+      </w:r>
+      <w:proofErr w:type="spellStart"/>
+      <w:r>
+        <w:t>Type</w:t>
+      </w:r>
+      <w:proofErr w:type="spellEnd"/>
+      <w:r>
+        <w:t xml:space="preserve"> 4):</w:t>
+      </w:r>
+      <w:r>
+        <w:t xml:space="preserve"> Az ilyen típusú üzenetek a fájlküldés végén van egy EOF (End of File) üzenettel és az a feladata, hogy igazolja a megérkezett adatot.</w:t>
+      </w:r>
+    </w:p>
+    <w:p>
       <w:r>
         <w:pict w14:anchorId="68C10F40">
-          <v:rect id="_x0000_i1063" style="width:470.3pt;height:1.2pt" o:hralign="center" o:hrstd="t" o:hr="t" fillcolor="#a0a0a0" stroked="f"/>
+          <v:rect id="_x0000_i1044" style="width:470.3pt;height:1.2pt" o:hralign="center" o:hrstd="t" o:hr="t" fillcolor="#a0a0a0" stroked="f"/>
         </w:pict>
       </w:r>
     </w:p>
@@ -11139,7 +12113,7 @@
     <w:p>
       <w:r>
         <w:pict w14:anchorId="0621A660">
-          <v:rect id="_x0000_i1046" style="width:470.3pt;height:1.2pt" o:hralign="center" o:hrstd="t" o:hr="t" fillcolor="#a0a0a0" stroked="f"/>
+          <v:rect id="_x0000_i1045" style="width:470.3pt;height:1.2pt" o:hralign="center" o:hrstd="t" o:hr="t" fillcolor="#a0a0a0" stroked="f"/>
         </w:pict>
       </w:r>
     </w:p>
@@ -11219,17 +12193,17 @@
       </w:r>
       <w:r>
         <w:pict w14:anchorId="02DEE5C7">
-          <v:rect id="_x0000_i1043" style="width:470.3pt;height:1.2pt" o:hralign="center" o:hrstd="t" o:hr="t" fillcolor="#a0a0a0" stroked="f"/>
+          <v:rect id="_x0000_i1046" style="width:470.3pt;height:1.2pt" o:hralign="center" o:hrstd="t" o:hr="t" fillcolor="#a0a0a0" stroked="f"/>
         </w:pict>
       </w:r>
     </w:p>
     <w:sectPr>
-      <w:headerReference w:type="even" r:id="rId17"/>
-      <w:headerReference w:type="default" r:id="rId18"/>
-      <w:footerReference w:type="even" r:id="rId19"/>
-      <w:footerReference w:type="default" r:id="rId20"/>
-      <w:headerReference w:type="first" r:id="rId21"/>
-      <w:footerReference w:type="first" r:id="rId22"/>
+      <w:headerReference w:type="even" r:id="rId29"/>
+      <w:headerReference w:type="default" r:id="rId30"/>
+      <w:footerReference w:type="even" r:id="rId31"/>
+      <w:footerReference w:type="default" r:id="rId32"/>
+      <w:headerReference w:type="first" r:id="rId33"/>
+      <w:footerReference w:type="first" r:id="rId34"/>
       <w:pgSz w:w="11906" w:h="16838"/>
       <w:pgMar w:top="1417" w:right="1417" w:bottom="1417" w:left="1417" w:header="708" w:footer="708" w:gutter="0"/>
       <w:cols w:space="708"/>
@@ -11480,6 +12454,100 @@
     </w:r>
   </w:p>
 </w:hdr>
+</file>
+
+<file path=word/numbering.xml><?xml version="1.0" encoding="utf-8"?>
+<w:numbering xmlns:wpc="http://schemas.microsoft.com/office/word/2010/wordprocessingCanvas" xmlns:cx="http://schemas.microsoft.com/office/drawing/2014/chartex" xmlns:cx1="http://schemas.microsoft.com/office/drawing/2015/9/8/chartex" xmlns:cx2="http://schemas.microsoft.com/office/drawing/2015/10/21/chartex" xmlns:cx3="http://schemas.microsoft.com/office/drawing/2016/5/9/chartex" xmlns:cx4="http://schemas.microsoft.com/office/drawing/2016/5/10/chartex" xmlns:cx5="http://schemas.microsoft.com/office/drawing/2016/5/11/chartex" xmlns:cx6="http://schemas.microsoft.com/office/drawing/2016/5/12/chartex" xmlns:cx7="http://schemas.microsoft.com/office/drawing/2016/5/13/chartex" xmlns:cx8="http://schemas.microsoft.com/office/drawing/2016/5/14/chartex" xmlns:mc="http://schemas.openxmlformats.org/markup-compatibility/2006" xmlns:aink="http://schemas.microsoft.com/office/drawing/2016/ink" xmlns:am3d="http://schemas.microsoft.com/office/drawing/2017/model3d" xmlns:o="urn:schemas-microsoft-com:office:office" xmlns:oel="http://schemas.microsoft.com/office/2019/extlst" xmlns:r="http://schemas.openxmlformats.org/officeDocument/2006/relationships" xmlns:m="http://schemas.openxmlformats.org/officeDocument/2006/math" xmlns:v="urn:schemas-microsoft-com:vml" xmlns:wp14="http://schemas.microsoft.com/office/word/2010/wordprocessingDrawing" xmlns:wp="http://schemas.openxmlformats.org/drawingml/2006/wordprocessingDrawing" xmlns:w10="urn:schemas-microsoft-com:office:word" xmlns:w="http://schemas.openxmlformats.org/wordprocessingml/2006/main" xmlns:w14="http://schemas.microsoft.com/office/word/2010/wordml" xmlns:w15="http://schemas.microsoft.com/office/word/2012/wordml" xmlns:w16cex="http://schemas.microsoft.com/office/word/2018/wordml/cex" xmlns:w16cid="http://schemas.microsoft.com/office/word/2016/wordml/cid" xmlns:w16="http://schemas.microsoft.com/office/word/2018/wordml" xmlns:w16du="http://schemas.microsoft.com/office/word/2023/wordml/word16du" xmlns:w16sdtdh="http://schemas.microsoft.com/office/word/2020/wordml/sdtdatahash" xmlns:w16sdtfl="http://schemas.microsoft.com/office/word/2024/wordml/sdtformatlock" xmlns:w16se="http://schemas.microsoft.com/office/word/2015/wordml/symex" xmlns:wpg="http://schemas.microsoft.com/office/word/2010/wordprocessingGroup" xmlns:wpi="http://schemas.microsoft.com/office/word/2010/wordprocessingInk" xmlns:wne="http://schemas.microsoft.com/office/word/2006/wordml" xmlns:wps="http://schemas.microsoft.com/office/word/2010/wordprocessingShape" mc:Ignorable="w14 w15 w16se w16cid w16 w16cex w16sdtdh w16sdtfl w16du wp14">
+  <w:abstractNum w:abstractNumId="0" w15:restartNumberingAfterBreak="0">
+    <w:nsid w:val="1D157760"/>
+    <w:multiLevelType w:val="hybridMultilevel"/>
+    <w:tmpl w:val="ECD07628"/>
+    <w:lvl w:ilvl="0" w:tplc="040E000F">
+      <w:start w:val="1"/>
+      <w:numFmt w:val="decimal"/>
+      <w:lvlText w:val="%1."/>
+      <w:lvlJc w:val="left"/>
+      <w:pPr>
+        <w:ind w:left="1776" w:hanging="360"/>
+      </w:pPr>
+    </w:lvl>
+    <w:lvl w:ilvl="1" w:tplc="040E0019" w:tentative="1">
+      <w:start w:val="1"/>
+      <w:numFmt w:val="lowerLetter"/>
+      <w:lvlText w:val="%2."/>
+      <w:lvlJc w:val="left"/>
+      <w:pPr>
+        <w:ind w:left="2496" w:hanging="360"/>
+      </w:pPr>
+    </w:lvl>
+    <w:lvl w:ilvl="2" w:tplc="040E001B" w:tentative="1">
+      <w:start w:val="1"/>
+      <w:numFmt w:val="lowerRoman"/>
+      <w:lvlText w:val="%3."/>
+      <w:lvlJc w:val="right"/>
+      <w:pPr>
+        <w:ind w:left="3216" w:hanging="180"/>
+      </w:pPr>
+    </w:lvl>
+    <w:lvl w:ilvl="3" w:tplc="040E000F" w:tentative="1">
+      <w:start w:val="1"/>
+      <w:numFmt w:val="decimal"/>
+      <w:lvlText w:val="%4."/>
+      <w:lvlJc w:val="left"/>
+      <w:pPr>
+        <w:ind w:left="3936" w:hanging="360"/>
+      </w:pPr>
+    </w:lvl>
+    <w:lvl w:ilvl="4" w:tplc="040E0019" w:tentative="1">
+      <w:start w:val="1"/>
+      <w:numFmt w:val="lowerLetter"/>
+      <w:lvlText w:val="%5."/>
+      <w:lvlJc w:val="left"/>
+      <w:pPr>
+        <w:ind w:left="4656" w:hanging="360"/>
+      </w:pPr>
+    </w:lvl>
+    <w:lvl w:ilvl="5" w:tplc="040E001B" w:tentative="1">
+      <w:start w:val="1"/>
+      <w:numFmt w:val="lowerRoman"/>
+      <w:lvlText w:val="%6."/>
+      <w:lvlJc w:val="right"/>
+      <w:pPr>
+        <w:ind w:left="5376" w:hanging="180"/>
+      </w:pPr>
+    </w:lvl>
+    <w:lvl w:ilvl="6" w:tplc="040E000F" w:tentative="1">
+      <w:start w:val="1"/>
+      <w:numFmt w:val="decimal"/>
+      <w:lvlText w:val="%7."/>
+      <w:lvlJc w:val="left"/>
+      <w:pPr>
+        <w:ind w:left="6096" w:hanging="360"/>
+      </w:pPr>
+    </w:lvl>
+    <w:lvl w:ilvl="7" w:tplc="040E0019" w:tentative="1">
+      <w:start w:val="1"/>
+      <w:numFmt w:val="lowerLetter"/>
+      <w:lvlText w:val="%8."/>
+      <w:lvlJc w:val="left"/>
+      <w:pPr>
+        <w:ind w:left="6816" w:hanging="360"/>
+      </w:pPr>
+    </w:lvl>
+    <w:lvl w:ilvl="8" w:tplc="040E001B" w:tentative="1">
+      <w:start w:val="1"/>
+      <w:numFmt w:val="lowerRoman"/>
+      <w:lvlText w:val="%9."/>
+      <w:lvlJc w:val="right"/>
+      <w:pPr>
+        <w:ind w:left="7536" w:hanging="180"/>
+      </w:pPr>
+    </w:lvl>
+  </w:abstractNum>
+  <w:num w:numId="1" w16cid:durableId="1991865275">
+    <w:abstractNumId w:val="0"/>
+  </w:num>
+</w:numbering>
 </file>
 
 <file path=word/styles.xml><?xml version="1.0" encoding="utf-8"?>

</xml_diff>